<commit_message>
Update From Traditional to Digital way of running RWA'S.docx
</commit_message>
<xml_diff>
--- a/From Traditional to Digital way of running RWA'S.docx
+++ b/From Traditional to Digital way of running RWA'S.docx
@@ -1,6 +1,6 @@
 
 <file path=word/document.xml><?xml version="1.0" encoding="utf-8"?>
-<w:document xmlns:wpc="http://schemas.microsoft.com/office/word/2010/wordprocessingCanvas" xmlns:mc="http://schemas.openxmlformats.org/markup-compatibility/2006" xmlns:o="urn:schemas-microsoft-com:office:office" xmlns:r="http://schemas.openxmlformats.org/officeDocument/2006/relationships" xmlns:m="http://schemas.openxmlformats.org/officeDocument/2006/math" xmlns:v="urn:schemas-microsoft-com:vml" xmlns:wp14="http://schemas.microsoft.com/office/word/2010/wordprocessingDrawing" xmlns:wp="http://schemas.openxmlformats.org/drawingml/2006/wordprocessingDrawing" xmlns:w10="urn:schemas-microsoft-com:office:word" xmlns:w="http://schemas.openxmlformats.org/wordprocessingml/2006/main" xmlns:w14="http://schemas.microsoft.com/office/word/2010/wordml" xmlns:wpg="http://schemas.microsoft.com/office/word/2010/wordprocessingGroup" xmlns:wpi="http://schemas.microsoft.com/office/word/2010/wordprocessingInk" xmlns:wne="http://schemas.microsoft.com/office/word/2006/wordml" xmlns:wps="http://schemas.microsoft.com/office/word/2010/wordprocessingShape" mc:Ignorable="w14 wp14">
+<w:document xmlns:wpc="http://schemas.microsoft.com/office/word/2010/wordprocessingCanvas" xmlns:cx="http://schemas.microsoft.com/office/drawing/2014/chartex" xmlns:cx1="http://schemas.microsoft.com/office/drawing/2015/9/8/chartex" xmlns:cx2="http://schemas.microsoft.com/office/drawing/2015/10/21/chartex" xmlns:cx3="http://schemas.microsoft.com/office/drawing/2016/5/9/chartex" xmlns:cx4="http://schemas.microsoft.com/office/drawing/2016/5/10/chartex" xmlns:cx5="http://schemas.microsoft.com/office/drawing/2016/5/11/chartex" xmlns:cx6="http://schemas.microsoft.com/office/drawing/2016/5/12/chartex" xmlns:cx7="http://schemas.microsoft.com/office/drawing/2016/5/13/chartex" xmlns:cx8="http://schemas.microsoft.com/office/drawing/2016/5/14/chartex" xmlns:mc="http://schemas.openxmlformats.org/markup-compatibility/2006" xmlns:aink="http://schemas.microsoft.com/office/drawing/2016/ink" xmlns:am3d="http://schemas.microsoft.com/office/drawing/2017/model3d" xmlns:o="urn:schemas-microsoft-com:office:office" xmlns:r="http://schemas.openxmlformats.org/officeDocument/2006/relationships" xmlns:m="http://schemas.openxmlformats.org/officeDocument/2006/math" xmlns:v="urn:schemas-microsoft-com:vml" xmlns:wp14="http://schemas.microsoft.com/office/word/2010/wordprocessingDrawing" xmlns:wp="http://schemas.openxmlformats.org/drawingml/2006/wordprocessingDrawing" xmlns:w10="urn:schemas-microsoft-com:office:word" xmlns:w="http://schemas.openxmlformats.org/wordprocessingml/2006/main" xmlns:w14="http://schemas.microsoft.com/office/word/2010/wordml" xmlns:w15="http://schemas.microsoft.com/office/word/2012/wordml" xmlns:w16cid="http://schemas.microsoft.com/office/word/2016/wordml/cid" xmlns:w16se="http://schemas.microsoft.com/office/word/2015/wordml/symex" xmlns:wpg="http://schemas.microsoft.com/office/word/2010/wordprocessingGroup" xmlns:wpi="http://schemas.microsoft.com/office/word/2010/wordprocessingInk" xmlns:wne="http://schemas.microsoft.com/office/word/2006/wordml" xmlns:wps="http://schemas.microsoft.com/office/word/2010/wordprocessingShape" mc:Ignorable="w14 w15 w16se w16cid wp14">
   <w:body>
     <w:p>
       <w:pPr>
@@ -52,23 +52,7 @@
           <w:rFonts w:ascii="Times New Roman" w:hAnsi="Times New Roman" w:cs="Times New Roman"/>
           <w:sz w:val="28"/>
         </w:rPr>
-        <w:t xml:space="preserve">These communities charge services maintenance to residents residing within the gated communities which range from 500 to 1000 per month for a community of 100 flat, were as big societies turn over from maintenance charge goes up to </w:t>
-      </w:r>
-      <w:proofErr w:type="spellStart"/>
-      <w:r>
-        <w:rPr>
-          <w:rFonts w:ascii="Times New Roman" w:hAnsi="Times New Roman" w:cs="Times New Roman"/>
-          <w:sz w:val="28"/>
-        </w:rPr>
-        <w:t>crore</w:t>
-      </w:r>
-      <w:proofErr w:type="spellEnd"/>
-      <w:r>
-        <w:rPr>
-          <w:rFonts w:ascii="Times New Roman" w:hAnsi="Times New Roman" w:cs="Times New Roman"/>
-          <w:sz w:val="28"/>
-        </w:rPr>
-        <w:t>.</w:t>
+        <w:t>These communities charge services maintenance to residents residing within the gated communities which range from 500 to 1000 per month for a community of 100 flat, were as big societies turn over from maintenance charge goes up to crore.</w:t>
       </w:r>
       <w:r>
         <w:rPr>
@@ -112,55 +96,29 @@
           <w:rFonts w:ascii="Times New Roman" w:hAnsi="Times New Roman" w:cs="Times New Roman"/>
           <w:sz w:val="28"/>
         </w:rPr>
-        <w:t xml:space="preserve">The Traditional ways of RWA operations come with many loopholes. The discrete way to operate without proper transparency led to many frauds in this sector. According to times of India report “In Ghaziabad, Ravi </w:t>
-      </w:r>
-      <w:proofErr w:type="spellStart"/>
-      <w:r>
-        <w:rPr>
-          <w:rFonts w:ascii="Times New Roman" w:hAnsi="Times New Roman" w:cs="Times New Roman"/>
-          <w:sz w:val="28"/>
-        </w:rPr>
-        <w:t>Dutt</w:t>
-      </w:r>
-      <w:proofErr w:type="spellEnd"/>
-      <w:r>
-        <w:rPr>
-          <w:rFonts w:ascii="Times New Roman" w:hAnsi="Times New Roman" w:cs="Times New Roman"/>
-          <w:sz w:val="28"/>
-        </w:rPr>
-        <w:t xml:space="preserve"> Sharma was arrested in 2018 for fraud had allegedly </w:t>
-      </w:r>
-      <w:proofErr w:type="spellStart"/>
-      <w:r>
-        <w:rPr>
-          <w:rFonts w:ascii="Times New Roman" w:hAnsi="Times New Roman" w:cs="Times New Roman"/>
-          <w:sz w:val="28"/>
-        </w:rPr>
-        <w:t>wile</w:t>
-      </w:r>
-      <w:proofErr w:type="spellEnd"/>
-      <w:r>
-        <w:rPr>
-          <w:rFonts w:ascii="Times New Roman" w:hAnsi="Times New Roman" w:cs="Times New Roman"/>
-          <w:sz w:val="28"/>
-        </w:rPr>
-        <w:t xml:space="preserve"> several people with a false receipt after charging money from them for providing plots. The accused was the secretary of AJP </w:t>
-      </w:r>
-      <w:proofErr w:type="spellStart"/>
-      <w:r>
-        <w:rPr>
-          <w:rFonts w:ascii="Times New Roman" w:hAnsi="Times New Roman" w:cs="Times New Roman"/>
-          <w:sz w:val="28"/>
-        </w:rPr>
-        <w:t>Parishad</w:t>
-      </w:r>
-      <w:proofErr w:type="spellEnd"/>
-      <w:r>
-        <w:rPr>
-          <w:rFonts w:ascii="Times New Roman" w:hAnsi="Times New Roman" w:cs="Times New Roman"/>
-          <w:sz w:val="28"/>
-        </w:rPr>
-        <w:t xml:space="preserve"> Co-operative housing society.” These incidents are a repercussion of Lack of proper accounting knowledge and transparency. Use of this money for personal use is untraceable due to no proper system. Other problems which arise due to Traditional ways of running RWA are </w:t>
+        <w:t xml:space="preserve">The Traditional ways of RWA operations come with many loopholes. The discrete way to operate without proper transparency led to many frauds in this sector. </w:t>
+      </w:r>
+      <w:commentRangeStart w:id="0"/>
+      <w:r>
+        <w:rPr>
+          <w:rFonts w:ascii="Times New Roman" w:hAnsi="Times New Roman" w:cs="Times New Roman"/>
+          <w:sz w:val="28"/>
+        </w:rPr>
+        <w:t>According to times of India report “In Ghaziabad, Ravi Dutt Sharma was arrested in 2018 for fraud had allegedly wile several people with a false receipt after charging money from them for providing plots. The accused was the secretary of AJP Parishad Co-operative housing society.” These incidents are a repercussion of Lack of proper accounting knowledge and transparency. Use of this money for personal use is untraceable due to no proper system.</w:t>
+      </w:r>
+      <w:commentRangeEnd w:id="0"/>
+      <w:r>
+        <w:rPr>
+          <w:rStyle w:val="CommentReference"/>
+        </w:rPr>
+        <w:commentReference w:id="0"/>
+      </w:r>
+      <w:r>
+        <w:rPr>
+          <w:rFonts w:ascii="Times New Roman" w:hAnsi="Times New Roman" w:cs="Times New Roman"/>
+          <w:sz w:val="28"/>
+        </w:rPr>
+        <w:t xml:space="preserve"> Other problems which arise due to Traditional ways of running RWA are </w:t>
       </w:r>
     </w:p>
     <w:p>
@@ -177,7 +135,22 @@
           <w:rFonts w:ascii="Times New Roman" w:hAnsi="Times New Roman" w:cs="Times New Roman"/>
           <w:sz w:val="28"/>
         </w:rPr>
-        <w:t>1.    Lack of bill receivable records</w:t>
+        <w:t xml:space="preserve">1.   </w:t>
+      </w:r>
+      <w:commentRangeStart w:id="1"/>
+      <w:r>
+        <w:rPr>
+          <w:rFonts w:ascii="Times New Roman" w:hAnsi="Times New Roman" w:cs="Times New Roman"/>
+          <w:sz w:val="28"/>
+        </w:rPr>
+        <w:t xml:space="preserve"> Lack of bill receivable records</w:t>
+      </w:r>
+      <w:commentRangeEnd w:id="1"/>
+      <w:r>
+        <w:rPr>
+          <w:rStyle w:val="CommentReference"/>
+        </w:rPr>
+        <w:commentReference w:id="1"/>
       </w:r>
     </w:p>
     <w:p>
@@ -194,7 +167,38 @@
           <w:rFonts w:ascii="Times New Roman" w:hAnsi="Times New Roman" w:cs="Times New Roman"/>
           <w:sz w:val="28"/>
         </w:rPr>
-        <w:t xml:space="preserve">2.    No proper documentation </w:t>
+        <w:t xml:space="preserve">2.  </w:t>
+      </w:r>
+      <w:del w:id="2" w:author="Amit Kumar" w:date="2019-07-21T18:42:00Z">
+        <w:r>
+          <w:rPr>
+            <w:rFonts w:ascii="Times New Roman" w:hAnsi="Times New Roman" w:cs="Times New Roman"/>
+            <w:sz w:val="28"/>
+          </w:rPr>
+          <w:delText xml:space="preserve"> </w:delText>
+        </w:r>
+      </w:del>
+      <w:r>
+        <w:rPr>
+          <w:rFonts w:ascii="Times New Roman" w:hAnsi="Times New Roman" w:cs="Times New Roman"/>
+          <w:sz w:val="28"/>
+        </w:rPr>
+        <w:t xml:space="preserve"> </w:t>
+      </w:r>
+      <w:commentRangeStart w:id="3"/>
+      <w:r>
+        <w:rPr>
+          <w:rFonts w:ascii="Times New Roman" w:hAnsi="Times New Roman" w:cs="Times New Roman"/>
+          <w:sz w:val="28"/>
+        </w:rPr>
+        <w:t xml:space="preserve">No proper documentation </w:t>
+      </w:r>
+      <w:commentRangeEnd w:id="3"/>
+      <w:r>
+        <w:rPr>
+          <w:rStyle w:val="CommentReference"/>
+        </w:rPr>
+        <w:commentReference w:id="3"/>
       </w:r>
     </w:p>
     <w:p>
@@ -211,7 +215,22 @@
           <w:rFonts w:ascii="Times New Roman" w:hAnsi="Times New Roman" w:cs="Times New Roman"/>
           <w:sz w:val="28"/>
         </w:rPr>
-        <w:t>3.    No proper Audit because of lack of transaction records</w:t>
+        <w:t xml:space="preserve">3.   </w:t>
+      </w:r>
+      <w:commentRangeStart w:id="4"/>
+      <w:r>
+        <w:rPr>
+          <w:rFonts w:ascii="Times New Roman" w:hAnsi="Times New Roman" w:cs="Times New Roman"/>
+          <w:sz w:val="28"/>
+        </w:rPr>
+        <w:t xml:space="preserve"> No proper Audit because of lack of transaction records</w:t>
+      </w:r>
+      <w:commentRangeEnd w:id="4"/>
+      <w:r>
+        <w:rPr>
+          <w:rStyle w:val="CommentReference"/>
+        </w:rPr>
+        <w:commentReference w:id="4"/>
       </w:r>
     </w:p>
     <w:p>
@@ -236,19 +255,52 @@
         <w:pStyle w:val="NoSpacing"/>
         <w:jc w:val="both"/>
         <w:rPr>
-          <w:rFonts w:ascii="Times New Roman" w:hAnsi="Times New Roman" w:cs="Times New Roman"/>
-          <w:sz w:val="28"/>
-        </w:rPr>
-      </w:pPr>
-      <w:r>
-        <w:rPr>
-          <w:rFonts w:ascii="Times New Roman" w:hAnsi="Times New Roman" w:cs="Times New Roman"/>
-          <w:sz w:val="28"/>
-        </w:rPr>
-        <w:t xml:space="preserve">5.    No </w:t>
-      </w:r>
-      <w:bookmarkStart w:id="0" w:name="_GoBack"/>
-      <w:bookmarkEnd w:id="0"/>
+          <w:ins w:id="5" w:author="Amit Kumar" w:date="2019-07-21T18:41:00Z"/>
+          <w:rFonts w:ascii="Times New Roman" w:hAnsi="Times New Roman" w:cs="Times New Roman"/>
+          <w:sz w:val="28"/>
+        </w:rPr>
+      </w:pPr>
+      <w:r>
+        <w:rPr>
+          <w:rFonts w:ascii="Times New Roman" w:hAnsi="Times New Roman" w:cs="Times New Roman"/>
+          <w:sz w:val="28"/>
+        </w:rPr>
+        <w:t xml:space="preserve">5.    </w:t>
+      </w:r>
+      <w:ins w:id="6" w:author="Amit Kumar" w:date="2019-07-21T18:42:00Z">
+        <w:r>
+          <w:rPr>
+            <w:rFonts w:ascii="Times New Roman" w:hAnsi="Times New Roman" w:cs="Times New Roman"/>
+            <w:sz w:val="28"/>
+          </w:rPr>
+          <w:t xml:space="preserve">Security lapses due to </w:t>
+        </w:r>
+      </w:ins>
+      <w:del w:id="7" w:author="Amit Kumar" w:date="2019-07-21T18:42:00Z">
+        <w:r>
+          <w:rPr>
+            <w:rFonts w:ascii="Times New Roman" w:hAnsi="Times New Roman" w:cs="Times New Roman"/>
+            <w:sz w:val="28"/>
+          </w:rPr>
+          <w:delText xml:space="preserve">No </w:delText>
+        </w:r>
+      </w:del>
+      <w:ins w:id="8" w:author="Amit Kumar" w:date="2019-07-21T18:42:00Z">
+        <w:r>
+          <w:rPr>
+            <w:rFonts w:ascii="Times New Roman" w:hAnsi="Times New Roman" w:cs="Times New Roman"/>
+            <w:sz w:val="28"/>
+          </w:rPr>
+          <w:t>poor</w:t>
+        </w:r>
+        <w:r>
+          <w:rPr>
+            <w:rFonts w:ascii="Times New Roman" w:hAnsi="Times New Roman" w:cs="Times New Roman"/>
+            <w:sz w:val="28"/>
+          </w:rPr>
+          <w:t xml:space="preserve"> </w:t>
+        </w:r>
+      </w:ins>
       <w:r>
         <w:rPr>
           <w:rFonts w:ascii="Times New Roman" w:hAnsi="Times New Roman" w:cs="Times New Roman"/>
@@ -256,6 +308,54 @@
         </w:rPr>
         <w:t>visitor history records</w:t>
       </w:r>
+    </w:p>
+    <w:p>
+      <w:pPr>
+        <w:pStyle w:val="NoSpacing"/>
+        <w:jc w:val="both"/>
+        <w:rPr>
+          <w:ins w:id="9" w:author="Amit Kumar" w:date="2019-07-21T18:42:00Z"/>
+          <w:rFonts w:ascii="Times New Roman" w:hAnsi="Times New Roman" w:cs="Times New Roman"/>
+          <w:sz w:val="28"/>
+        </w:rPr>
+      </w:pPr>
+      <w:ins w:id="10" w:author="Amit Kumar" w:date="2019-07-21T18:41:00Z">
+        <w:r>
+          <w:rPr>
+            <w:rFonts w:ascii="Times New Roman" w:hAnsi="Times New Roman" w:cs="Times New Roman"/>
+            <w:sz w:val="28"/>
+          </w:rPr>
+          <w:t>6. Coordination among residents e.g. Opinion on a subject</w:t>
+        </w:r>
+      </w:ins>
+    </w:p>
+    <w:p>
+      <w:pPr>
+        <w:pStyle w:val="NoSpacing"/>
+        <w:jc w:val="both"/>
+        <w:rPr>
+          <w:rFonts w:ascii="Times New Roman" w:hAnsi="Times New Roman" w:cs="Times New Roman"/>
+          <w:sz w:val="28"/>
+        </w:rPr>
+      </w:pPr>
+      <w:ins w:id="11" w:author="Amit Kumar" w:date="2019-07-21T18:42:00Z">
+        <w:r>
+          <w:rPr>
+            <w:rFonts w:ascii="Times New Roman" w:hAnsi="Times New Roman" w:cs="Times New Roman"/>
+            <w:sz w:val="28"/>
+          </w:rPr>
+          <w:t>7 Staff Optimi</w:t>
+        </w:r>
+      </w:ins>
+      <w:ins w:id="12" w:author="Amit Kumar" w:date="2019-07-21T18:43:00Z">
+        <w:r>
+          <w:rPr>
+            <w:rFonts w:ascii="Times New Roman" w:hAnsi="Times New Roman" w:cs="Times New Roman"/>
+            <w:sz w:val="28"/>
+          </w:rPr>
+          <w:t>zation</w:t>
+        </w:r>
+      </w:ins>
     </w:p>
     <w:p>
       <w:pPr>
@@ -275,6 +375,7 @@
           <w:sz w:val="40"/>
           <w:szCs w:val="22"/>
         </w:rPr>
+        <w:lastRenderedPageBreak/>
         <w:t xml:space="preserve">Need for Apartment management system software </w:t>
       </w:r>
     </w:p>
@@ -291,15 +392,7 @@
           <w:rFonts w:ascii="Times New Roman" w:hAnsi="Times New Roman" w:cs="Times New Roman"/>
           <w:sz w:val="28"/>
         </w:rPr>
-        <w:t xml:space="preserve">The latter brings us to question the need to opt for a system which eliminates such loopholes and help prevents such chicanery. Many companies offer user-friendly software for apartment management which even a low skill employee </w:t>
-      </w:r>
-      <w:r>
-        <w:rPr>
-          <w:rFonts w:ascii="Times New Roman" w:hAnsi="Times New Roman" w:cs="Times New Roman"/>
-          <w:sz w:val="28"/>
-        </w:rPr>
-        <w:lastRenderedPageBreak/>
-        <w:t>can operate. Such digital platforms exterminate the chasm of the Traditional method used by RWA to operate. It gives a number of services in addition to accounting such as;</w:t>
+        <w:t>The latter brings us to question the need to opt for a system which eliminates such loopholes and help prevents such chicanery. Many companies offer user-friendly software for apartment management which even a low skill employee can operate. Such digital platforms exterminate the chasm of the Traditional method used by RWA to operate. It gives a number of services in addition to accounting such as;</w:t>
       </w:r>
     </w:p>
     <w:p>
@@ -333,7 +426,22 @@
           <w:rFonts w:ascii="Times New Roman" w:hAnsi="Times New Roman" w:cs="Times New Roman"/>
           <w:sz w:val="28"/>
         </w:rPr>
-        <w:t>2.    Notification’s via SMS/email</w:t>
+        <w:t xml:space="preserve">2.    </w:t>
+      </w:r>
+      <w:commentRangeStart w:id="13"/>
+      <w:r>
+        <w:rPr>
+          <w:rFonts w:ascii="Times New Roman" w:hAnsi="Times New Roman" w:cs="Times New Roman"/>
+          <w:sz w:val="28"/>
+        </w:rPr>
+        <w:t>Notification’s via SMS/email</w:t>
+      </w:r>
+      <w:commentRangeEnd w:id="13"/>
+      <w:r>
+        <w:rPr>
+          <w:rStyle w:val="CommentReference"/>
+        </w:rPr>
+        <w:commentReference w:id="13"/>
       </w:r>
     </w:p>
     <w:p>
@@ -350,7 +458,25 @@
           <w:rFonts w:ascii="Times New Roman" w:hAnsi="Times New Roman" w:cs="Times New Roman"/>
           <w:sz w:val="28"/>
         </w:rPr>
-        <w:t>3.    Security for society</w:t>
+        <w:t>3.    Security</w:t>
+      </w:r>
+      <w:ins w:id="14" w:author="Amit Kumar" w:date="2019-07-21T18:44:00Z">
+        <w:r>
+          <w:rPr>
+            <w:rFonts w:ascii="Times New Roman" w:hAnsi="Times New Roman" w:cs="Times New Roman"/>
+            <w:sz w:val="28"/>
+          </w:rPr>
+          <w:t xml:space="preserve"> entry</w:t>
+        </w:r>
+      </w:ins>
+      <w:bookmarkStart w:id="15" w:name="_GoBack"/>
+      <w:bookmarkEnd w:id="15"/>
+      <w:r>
+        <w:rPr>
+          <w:rFonts w:ascii="Times New Roman" w:hAnsi="Times New Roman" w:cs="Times New Roman"/>
+          <w:sz w:val="28"/>
+        </w:rPr>
+        <w:t xml:space="preserve"> for society</w:t>
       </w:r>
     </w:p>
     <w:p>
@@ -469,9 +595,123 @@
 </w:document>
 </file>
 
+<file path=word/comments.xml><?xml version="1.0" encoding="utf-8"?>
+<w:comments xmlns:wpc="http://schemas.microsoft.com/office/word/2010/wordprocessingCanvas" xmlns:cx="http://schemas.microsoft.com/office/drawing/2014/chartex" xmlns:cx1="http://schemas.microsoft.com/office/drawing/2015/9/8/chartex" xmlns:cx2="http://schemas.microsoft.com/office/drawing/2015/10/21/chartex" xmlns:cx3="http://schemas.microsoft.com/office/drawing/2016/5/9/chartex" xmlns:cx4="http://schemas.microsoft.com/office/drawing/2016/5/10/chartex" xmlns:cx5="http://schemas.microsoft.com/office/drawing/2016/5/11/chartex" xmlns:cx6="http://schemas.microsoft.com/office/drawing/2016/5/12/chartex" xmlns:cx7="http://schemas.microsoft.com/office/drawing/2016/5/13/chartex" xmlns:cx8="http://schemas.microsoft.com/office/drawing/2016/5/14/chartex" xmlns:mc="http://schemas.openxmlformats.org/markup-compatibility/2006" xmlns:aink="http://schemas.microsoft.com/office/drawing/2016/ink" xmlns:am3d="http://schemas.microsoft.com/office/drawing/2017/model3d" xmlns:o="urn:schemas-microsoft-com:office:office" xmlns:r="http://schemas.openxmlformats.org/officeDocument/2006/relationships" xmlns:m="http://schemas.openxmlformats.org/officeDocument/2006/math" xmlns:v="urn:schemas-microsoft-com:vml" xmlns:wp14="http://schemas.microsoft.com/office/word/2010/wordprocessingDrawing" xmlns:wp="http://schemas.openxmlformats.org/drawingml/2006/wordprocessingDrawing" xmlns:w10="urn:schemas-microsoft-com:office:word" xmlns:w="http://schemas.openxmlformats.org/wordprocessingml/2006/main" xmlns:w14="http://schemas.microsoft.com/office/word/2010/wordml" xmlns:w15="http://schemas.microsoft.com/office/word/2012/wordml" xmlns:w16cid="http://schemas.microsoft.com/office/word/2016/wordml/cid" xmlns:w16se="http://schemas.microsoft.com/office/word/2015/wordml/symex" xmlns:wpg="http://schemas.microsoft.com/office/word/2010/wordprocessingGroup" xmlns:wpi="http://schemas.microsoft.com/office/word/2010/wordprocessingInk" xmlns:wne="http://schemas.microsoft.com/office/word/2006/wordml" xmlns:wps="http://schemas.microsoft.com/office/word/2010/wordprocessingShape" mc:Ignorable="w14 w15 w16se w16cid wp14">
+  <w:comment w:id="0" w:author="Amit Kumar" w:date="2019-07-21T18:37:00Z" w:initials="AK">
+    <w:p>
+      <w:pPr>
+        <w:pStyle w:val="CommentText"/>
+      </w:pPr>
+      <w:r>
+        <w:rPr>
+          <w:rStyle w:val="CommentReference"/>
+        </w:rPr>
+        <w:annotationRef/>
+      </w:r>
+      <w:r>
+        <w:t>Is it relevant here?</w:t>
+      </w:r>
+    </w:p>
+  </w:comment>
+  <w:comment w:id="1" w:author="Amit Kumar" w:date="2019-07-21T18:38:00Z" w:initials="AK">
+    <w:p>
+      <w:pPr>
+        <w:pStyle w:val="CommentText"/>
+      </w:pPr>
+      <w:r>
+        <w:rPr>
+          <w:rStyle w:val="CommentReference"/>
+        </w:rPr>
+        <w:annotationRef/>
+      </w:r>
+      <w:r>
+        <w:t>Tracking Residents Bills , dues and payments</w:t>
+      </w:r>
+    </w:p>
+  </w:comment>
+  <w:comment w:id="3" w:author="Amit Kumar" w:date="2019-07-21T18:39:00Z" w:initials="AK">
+    <w:p>
+      <w:pPr>
+        <w:pStyle w:val="CommentText"/>
+      </w:pPr>
+      <w:r>
+        <w:rPr>
+          <w:rStyle w:val="CommentReference"/>
+        </w:rPr>
+        <w:annotationRef/>
+      </w:r>
+      <w:r>
+        <w:t>Too many paper based documents</w:t>
+      </w:r>
+    </w:p>
+  </w:comment>
+  <w:comment w:id="4" w:author="Amit Kumar" w:date="2019-07-21T18:40:00Z" w:initials="AK">
+    <w:p>
+      <w:pPr>
+        <w:pStyle w:val="CommentText"/>
+      </w:pPr>
+      <w:r>
+        <w:rPr>
+          <w:rStyle w:val="CommentReference"/>
+        </w:rPr>
+        <w:annotationRef/>
+      </w:r>
+      <w:r>
+        <w:t>This is covered in 1</w:t>
+      </w:r>
+      <w:r>
+        <w:rPr>
+          <w:vertAlign w:val="superscript"/>
+        </w:rPr>
+        <w:t>st</w:t>
+      </w:r>
+      <w:r>
+        <w:t xml:space="preserve"> point</w:t>
+      </w:r>
+    </w:p>
+  </w:comment>
+  <w:comment w:id="13" w:author="Amit Kumar" w:date="2019-07-21T18:43:00Z" w:initials="AK">
+    <w:p>
+      <w:pPr>
+        <w:pStyle w:val="CommentText"/>
+      </w:pPr>
+      <w:r>
+        <w:rPr>
+          <w:rStyle w:val="CommentReference"/>
+        </w:rPr>
+        <w:annotationRef/>
+      </w:r>
+      <w:r>
+        <w:t>This can be dropped</w:t>
+      </w:r>
+    </w:p>
+  </w:comment>
+</w:comments>
+</file>
+
+<file path=word/commentsExtended.xml><?xml version="1.0" encoding="utf-8"?>
+<w15:commentsEx xmlns:wpc="http://schemas.microsoft.com/office/word/2010/wordprocessingCanvas" xmlns:cx="http://schemas.microsoft.com/office/drawing/2014/chartex" xmlns:cx1="http://schemas.microsoft.com/office/drawing/2015/9/8/chartex" xmlns:cx2="http://schemas.microsoft.com/office/drawing/2015/10/21/chartex" xmlns:cx3="http://schemas.microsoft.com/office/drawing/2016/5/9/chartex" xmlns:cx4="http://schemas.microsoft.com/office/drawing/2016/5/10/chartex" xmlns:cx5="http://schemas.microsoft.com/office/drawing/2016/5/11/chartex" xmlns:cx6="http://schemas.microsoft.com/office/drawing/2016/5/12/chartex" xmlns:cx7="http://schemas.microsoft.com/office/drawing/2016/5/13/chartex" xmlns:cx8="http://schemas.microsoft.com/office/drawing/2016/5/14/chartex" xmlns:mc="http://schemas.openxmlformats.org/markup-compatibility/2006" xmlns:aink="http://schemas.microsoft.com/office/drawing/2016/ink" xmlns:am3d="http://schemas.microsoft.com/office/drawing/2017/model3d" xmlns:o="urn:schemas-microsoft-com:office:office" xmlns:r="http://schemas.openxmlformats.org/officeDocument/2006/relationships" xmlns:m="http://schemas.openxmlformats.org/officeDocument/2006/math" xmlns:v="urn:schemas-microsoft-com:vml" xmlns:wp14="http://schemas.microsoft.com/office/word/2010/wordprocessingDrawing" xmlns:wp="http://schemas.openxmlformats.org/drawingml/2006/wordprocessingDrawing" xmlns:w10="urn:schemas-microsoft-com:office:word" xmlns:w="http://schemas.openxmlformats.org/wordprocessingml/2006/main" xmlns:w14="http://schemas.microsoft.com/office/word/2010/wordml" xmlns:w15="http://schemas.microsoft.com/office/word/2012/wordml" xmlns:w16cid="http://schemas.microsoft.com/office/word/2016/wordml/cid" xmlns:w16se="http://schemas.microsoft.com/office/word/2015/wordml/symex" xmlns:wpg="http://schemas.microsoft.com/office/word/2010/wordprocessingGroup" xmlns:wpi="http://schemas.microsoft.com/office/word/2010/wordprocessingInk" xmlns:wne="http://schemas.microsoft.com/office/word/2006/wordml" xmlns:wps="http://schemas.microsoft.com/office/word/2010/wordprocessingShape" mc:Ignorable="w14 w15 w16se w16cid wp14">
+  <w15:commentEx w15:paraId="3BDCCD76" w15:done="0"/>
+  <w15:commentEx w15:paraId="181DCEB2" w15:done="0"/>
+  <w15:commentEx w15:paraId="1404FA90" w15:done="0"/>
+  <w15:commentEx w15:paraId="3CCF0BEE" w15:done="0"/>
+  <w15:commentEx w15:paraId="132D2A59" w15:done="0"/>
+</w15:commentsEx>
+</file>
+
+<file path=word/commentsIds.xml><?xml version="1.0" encoding="utf-8"?>
+<w16cid:commentsIds xmlns:wpc="http://schemas.microsoft.com/office/word/2010/wordprocessingCanvas" xmlns:cx="http://schemas.microsoft.com/office/drawing/2014/chartex" xmlns:cx1="http://schemas.microsoft.com/office/drawing/2015/9/8/chartex" xmlns:cx2="http://schemas.microsoft.com/office/drawing/2015/10/21/chartex" xmlns:cx3="http://schemas.microsoft.com/office/drawing/2016/5/9/chartex" xmlns:cx4="http://schemas.microsoft.com/office/drawing/2016/5/10/chartex" xmlns:cx5="http://schemas.microsoft.com/office/drawing/2016/5/11/chartex" xmlns:cx6="http://schemas.microsoft.com/office/drawing/2016/5/12/chartex" xmlns:cx7="http://schemas.microsoft.com/office/drawing/2016/5/13/chartex" xmlns:cx8="http://schemas.microsoft.com/office/drawing/2016/5/14/chartex" xmlns:mc="http://schemas.openxmlformats.org/markup-compatibility/2006" xmlns:aink="http://schemas.microsoft.com/office/drawing/2016/ink" xmlns:am3d="http://schemas.microsoft.com/office/drawing/2017/model3d" xmlns:o="urn:schemas-microsoft-com:office:office" xmlns:r="http://schemas.openxmlformats.org/officeDocument/2006/relationships" xmlns:m="http://schemas.openxmlformats.org/officeDocument/2006/math" xmlns:v="urn:schemas-microsoft-com:vml" xmlns:wp14="http://schemas.microsoft.com/office/word/2010/wordprocessingDrawing" xmlns:wp="http://schemas.openxmlformats.org/drawingml/2006/wordprocessingDrawing" xmlns:w10="urn:schemas-microsoft-com:office:word" xmlns:w="http://schemas.openxmlformats.org/wordprocessingml/2006/main" xmlns:w14="http://schemas.microsoft.com/office/word/2010/wordml" xmlns:w15="http://schemas.microsoft.com/office/word/2012/wordml" xmlns:w16cid="http://schemas.microsoft.com/office/word/2016/wordml/cid" xmlns:w16se="http://schemas.microsoft.com/office/word/2015/wordml/symex" xmlns:wpg="http://schemas.microsoft.com/office/word/2010/wordprocessingGroup" xmlns:wpi="http://schemas.microsoft.com/office/word/2010/wordprocessingInk" xmlns:wne="http://schemas.microsoft.com/office/word/2006/wordml" xmlns:wps="http://schemas.microsoft.com/office/word/2010/wordprocessingShape" mc:Ignorable="w14 w15 w16se w16cid wp14">
+  <w16cid:commentId w16cid:paraId="3BDCCD76" w16cid:durableId="20DF2F5E"/>
+  <w16cid:commentId w16cid:paraId="181DCEB2" w16cid:durableId="20DF2F92"/>
+  <w16cid:commentId w16cid:paraId="1404FA90" w16cid:durableId="20DF2FD1"/>
+  <w16cid:commentId w16cid:paraId="3CCF0BEE" w16cid:durableId="20DF3003"/>
+  <w16cid:commentId w16cid:paraId="132D2A59" w16cid:durableId="20DF30EE"/>
+</w16cid:commentsIds>
+</file>
+
 <file path=word/numbering.xml><?xml version="1.0" encoding="utf-8"?>
-<w:numbering xmlns:wpc="http://schemas.microsoft.com/office/word/2010/wordprocessingCanvas" xmlns:mc="http://schemas.openxmlformats.org/markup-compatibility/2006" xmlns:o="urn:schemas-microsoft-com:office:office" xmlns:r="http://schemas.openxmlformats.org/officeDocument/2006/relationships" xmlns:m="http://schemas.openxmlformats.org/officeDocument/2006/math" xmlns:v="urn:schemas-microsoft-com:vml" xmlns:wp14="http://schemas.microsoft.com/office/word/2010/wordprocessingDrawing" xmlns:wp="http://schemas.openxmlformats.org/drawingml/2006/wordprocessingDrawing" xmlns:w10="urn:schemas-microsoft-com:office:word" xmlns:w="http://schemas.openxmlformats.org/wordprocessingml/2006/main" xmlns:w14="http://schemas.microsoft.com/office/word/2010/wordml" xmlns:wpg="http://schemas.microsoft.com/office/word/2010/wordprocessingGroup" xmlns:wpi="http://schemas.microsoft.com/office/word/2010/wordprocessingInk" xmlns:wne="http://schemas.microsoft.com/office/word/2006/wordml" xmlns:wps="http://schemas.microsoft.com/office/word/2010/wordprocessingShape" mc:Ignorable="w14 wp14">
-  <w:abstractNum w:abstractNumId="0">
+<w:numbering xmlns:wpc="http://schemas.microsoft.com/office/word/2010/wordprocessingCanvas" xmlns:cx="http://schemas.microsoft.com/office/drawing/2014/chartex" xmlns:cx1="http://schemas.microsoft.com/office/drawing/2015/9/8/chartex" xmlns:cx2="http://schemas.microsoft.com/office/drawing/2015/10/21/chartex" xmlns:cx3="http://schemas.microsoft.com/office/drawing/2016/5/9/chartex" xmlns:cx4="http://schemas.microsoft.com/office/drawing/2016/5/10/chartex" xmlns:cx5="http://schemas.microsoft.com/office/drawing/2016/5/11/chartex" xmlns:cx6="http://schemas.microsoft.com/office/drawing/2016/5/12/chartex" xmlns:cx7="http://schemas.microsoft.com/office/drawing/2016/5/13/chartex" xmlns:cx8="http://schemas.microsoft.com/office/drawing/2016/5/14/chartex" xmlns:mc="http://schemas.openxmlformats.org/markup-compatibility/2006" xmlns:aink="http://schemas.microsoft.com/office/drawing/2016/ink" xmlns:am3d="http://schemas.microsoft.com/office/drawing/2017/model3d" xmlns:o="urn:schemas-microsoft-com:office:office" xmlns:r="http://schemas.openxmlformats.org/officeDocument/2006/relationships" xmlns:m="http://schemas.openxmlformats.org/officeDocument/2006/math" xmlns:v="urn:schemas-microsoft-com:vml" xmlns:wp14="http://schemas.microsoft.com/office/word/2010/wordprocessingDrawing" xmlns:wp="http://schemas.openxmlformats.org/drawingml/2006/wordprocessingDrawing" xmlns:w10="urn:schemas-microsoft-com:office:word" xmlns:w="http://schemas.openxmlformats.org/wordprocessingml/2006/main" xmlns:w14="http://schemas.microsoft.com/office/word/2010/wordml" xmlns:w15="http://schemas.microsoft.com/office/word/2012/wordml" xmlns:w16cid="http://schemas.microsoft.com/office/word/2016/wordml/cid" xmlns:w16se="http://schemas.microsoft.com/office/word/2015/wordml/symex" xmlns:wpg="http://schemas.microsoft.com/office/word/2010/wordprocessingGroup" xmlns:wpi="http://schemas.microsoft.com/office/word/2010/wordprocessingInk" xmlns:wne="http://schemas.microsoft.com/office/word/2006/wordml" xmlns:wps="http://schemas.microsoft.com/office/word/2010/wordprocessingShape" mc:Ignorable="w14 w15 w16se w16cid wp14">
+  <w:abstractNum w:abstractNumId="0" w15:restartNumberingAfterBreak="0">
     <w:nsid w:val="150F0D35"/>
     <w:multiLevelType w:val="hybridMultilevel"/>
     <w:tmpl w:val="C14AC5BA"/>
@@ -557,7 +797,7 @@
       </w:pPr>
     </w:lvl>
   </w:abstractNum>
-  <w:abstractNum w:abstractNumId="1">
+  <w:abstractNum w:abstractNumId="1" w15:restartNumberingAfterBreak="0">
     <w:nsid w:val="78C31B14"/>
     <w:multiLevelType w:val="hybridMultilevel"/>
     <w:tmpl w:val="21668AEC"/>
@@ -652,8 +892,16 @@
 </w:numbering>
 </file>
 
+<file path=word/people.xml><?xml version="1.0" encoding="utf-8"?>
+<w15:people xmlns:wpc="http://schemas.microsoft.com/office/word/2010/wordprocessingCanvas" xmlns:cx="http://schemas.microsoft.com/office/drawing/2014/chartex" xmlns:cx1="http://schemas.microsoft.com/office/drawing/2015/9/8/chartex" xmlns:cx2="http://schemas.microsoft.com/office/drawing/2015/10/21/chartex" xmlns:cx3="http://schemas.microsoft.com/office/drawing/2016/5/9/chartex" xmlns:cx4="http://schemas.microsoft.com/office/drawing/2016/5/10/chartex" xmlns:cx5="http://schemas.microsoft.com/office/drawing/2016/5/11/chartex" xmlns:cx6="http://schemas.microsoft.com/office/drawing/2016/5/12/chartex" xmlns:cx7="http://schemas.microsoft.com/office/drawing/2016/5/13/chartex" xmlns:cx8="http://schemas.microsoft.com/office/drawing/2016/5/14/chartex" xmlns:mc="http://schemas.openxmlformats.org/markup-compatibility/2006" xmlns:aink="http://schemas.microsoft.com/office/drawing/2016/ink" xmlns:am3d="http://schemas.microsoft.com/office/drawing/2017/model3d" xmlns:o="urn:schemas-microsoft-com:office:office" xmlns:r="http://schemas.openxmlformats.org/officeDocument/2006/relationships" xmlns:m="http://schemas.openxmlformats.org/officeDocument/2006/math" xmlns:v="urn:schemas-microsoft-com:vml" xmlns:wp14="http://schemas.microsoft.com/office/word/2010/wordprocessingDrawing" xmlns:wp="http://schemas.openxmlformats.org/drawingml/2006/wordprocessingDrawing" xmlns:w10="urn:schemas-microsoft-com:office:word" xmlns:w="http://schemas.openxmlformats.org/wordprocessingml/2006/main" xmlns:w14="http://schemas.microsoft.com/office/word/2010/wordml" xmlns:w15="http://schemas.microsoft.com/office/word/2012/wordml" xmlns:w16cid="http://schemas.microsoft.com/office/word/2016/wordml/cid" xmlns:w16se="http://schemas.microsoft.com/office/word/2015/wordml/symex" xmlns:wpg="http://schemas.microsoft.com/office/word/2010/wordprocessingGroup" xmlns:wpi="http://schemas.microsoft.com/office/word/2010/wordprocessingInk" xmlns:wne="http://schemas.microsoft.com/office/word/2006/wordml" xmlns:wps="http://schemas.microsoft.com/office/word/2010/wordprocessingShape" mc:Ignorable="w14 w15 w16se w16cid wp14">
+  <w15:person w15:author="Amit Kumar">
+    <w15:presenceInfo w15:providerId="Windows Live" w15:userId="d23db097238d732c"/>
+  </w15:person>
+</w15:people>
+</file>
+
 <file path=word/styles.xml><?xml version="1.0" encoding="utf-8"?>
-<w:styles xmlns:mc="http://schemas.openxmlformats.org/markup-compatibility/2006" xmlns:r="http://schemas.openxmlformats.org/officeDocument/2006/relationships" xmlns:w="http://schemas.openxmlformats.org/wordprocessingml/2006/main" xmlns:w14="http://schemas.microsoft.com/office/word/2010/wordml" mc:Ignorable="w14">
+<w:styles xmlns:mc="http://schemas.openxmlformats.org/markup-compatibility/2006" xmlns:r="http://schemas.openxmlformats.org/officeDocument/2006/relationships" xmlns:w="http://schemas.openxmlformats.org/wordprocessingml/2006/main" xmlns:w14="http://schemas.microsoft.com/office/word/2010/wordml" xmlns:w15="http://schemas.microsoft.com/office/word/2012/wordml" xmlns:w16cid="http://schemas.microsoft.com/office/word/2016/wordml/cid" xmlns:w16se="http://schemas.microsoft.com/office/word/2015/wordml/symex" mc:Ignorable="w14 w15 w16se w16cid">
   <w:docDefaults>
     <w:rPrDefault>
       <w:rPr>
@@ -669,144 +917,383 @@
       </w:pPr>
     </w:pPrDefault>
   </w:docDefaults>
-  <w:latentStyles w:defLockedState="0" w:defUIPriority="99" w:defSemiHidden="1" w:defUnhideWhenUsed="1" w:defQFormat="0" w:count="267">
-    <w:lsdException w:name="Normal" w:semiHidden="0" w:uiPriority="0" w:unhideWhenUsed="0" w:qFormat="1"/>
-    <w:lsdException w:name="heading 1" w:semiHidden="0" w:uiPriority="9" w:unhideWhenUsed="0" w:qFormat="1"/>
-    <w:lsdException w:name="heading 2" w:uiPriority="9" w:qFormat="1"/>
-    <w:lsdException w:name="heading 3" w:uiPriority="9" w:qFormat="1"/>
-    <w:lsdException w:name="heading 4" w:uiPriority="9" w:qFormat="1"/>
-    <w:lsdException w:name="heading 5" w:uiPriority="9" w:qFormat="1"/>
-    <w:lsdException w:name="heading 6" w:uiPriority="9" w:qFormat="1"/>
-    <w:lsdException w:name="heading 7" w:uiPriority="9" w:qFormat="1"/>
-    <w:lsdException w:name="heading 8" w:uiPriority="9" w:qFormat="1"/>
-    <w:lsdException w:name="heading 9" w:uiPriority="9" w:qFormat="1"/>
-    <w:lsdException w:name="toc 1" w:uiPriority="39"/>
-    <w:lsdException w:name="toc 2" w:uiPriority="39"/>
-    <w:lsdException w:name="toc 3" w:uiPriority="39"/>
-    <w:lsdException w:name="toc 4" w:uiPriority="39"/>
-    <w:lsdException w:name="toc 5" w:uiPriority="39"/>
-    <w:lsdException w:name="toc 6" w:uiPriority="39"/>
-    <w:lsdException w:name="toc 7" w:uiPriority="39"/>
-    <w:lsdException w:name="toc 8" w:uiPriority="39"/>
-    <w:lsdException w:name="toc 9" w:uiPriority="39"/>
-    <w:lsdException w:name="caption" w:uiPriority="35" w:qFormat="1"/>
-    <w:lsdException w:name="Title" w:semiHidden="0" w:uiPriority="10" w:unhideWhenUsed="0" w:qFormat="1"/>
-    <w:lsdException w:name="Default Paragraph Font" w:uiPriority="1"/>
-    <w:lsdException w:name="Subtitle" w:semiHidden="0" w:uiPriority="11" w:unhideWhenUsed="0" w:qFormat="1"/>
-    <w:lsdException w:name="Strong" w:semiHidden="0" w:uiPriority="22" w:unhideWhenUsed="0" w:qFormat="1"/>
-    <w:lsdException w:name="Emphasis" w:semiHidden="0" w:uiPriority="20" w:unhideWhenUsed="0" w:qFormat="1"/>
-    <w:lsdException w:name="Table Grid" w:semiHidden="0" w:uiPriority="59" w:unhideWhenUsed="0"/>
-    <w:lsdException w:name="Placeholder Text" w:unhideWhenUsed="0"/>
-    <w:lsdException w:name="No Spacing" w:semiHidden="0" w:uiPriority="1" w:unhideWhenUsed="0" w:qFormat="1"/>
-    <w:lsdException w:name="Light Shading" w:semiHidden="0" w:uiPriority="60" w:unhideWhenUsed="0"/>
-    <w:lsdException w:name="Light List" w:semiHidden="0" w:uiPriority="61" w:unhideWhenUsed="0"/>
-    <w:lsdException w:name="Light Grid" w:semiHidden="0" w:uiPriority="62" w:unhideWhenUsed="0"/>
-    <w:lsdException w:name="Medium Shading 1" w:semiHidden="0" w:uiPriority="63" w:unhideWhenUsed="0"/>
-    <w:lsdException w:name="Medium Shading 2" w:semiHidden="0" w:uiPriority="64" w:unhideWhenUsed="0"/>
-    <w:lsdException w:name="Medium List 1" w:semiHidden="0" w:uiPriority="65" w:unhideWhenUsed="0"/>
-    <w:lsdException w:name="Medium List 2" w:semiHidden="0" w:uiPriority="66" w:unhideWhenUsed="0"/>
-    <w:lsdException w:name="Medium Grid 1" w:semiHidden="0" w:uiPriority="67" w:unhideWhenUsed="0"/>
-    <w:lsdException w:name="Medium Grid 2" w:semiHidden="0" w:uiPriority="68" w:unhideWhenUsed="0"/>
-    <w:lsdException w:name="Medium Grid 3" w:semiHidden="0" w:uiPriority="69" w:unhideWhenUsed="0"/>
-    <w:lsdException w:name="Dark List" w:semiHidden="0" w:uiPriority="70" w:unhideWhenUsed="0"/>
-    <w:lsdException w:name="Colorful Shading" w:semiHidden="0" w:uiPriority="71" w:unhideWhenUsed="0"/>
-    <w:lsdException w:name="Colorful List" w:semiHidden="0" w:uiPriority="72" w:unhideWhenUsed="0"/>
-    <w:lsdException w:name="Colorful Grid" w:semiHidden="0" w:uiPriority="73" w:unhideWhenUsed="0"/>
-    <w:lsdException w:name="Light Shading Accent 1" w:semiHidden="0" w:uiPriority="60" w:unhideWhenUsed="0"/>
-    <w:lsdException w:name="Light List Accent 1" w:semiHidden="0" w:uiPriority="61" w:unhideWhenUsed="0"/>
-    <w:lsdException w:name="Light Grid Accent 1" w:semiHidden="0" w:uiPriority="62" w:unhideWhenUsed="0"/>
-    <w:lsdException w:name="Medium Shading 1 Accent 1" w:semiHidden="0" w:uiPriority="63" w:unhideWhenUsed="0"/>
-    <w:lsdException w:name="Medium Shading 2 Accent 1" w:semiHidden="0" w:uiPriority="64" w:unhideWhenUsed="0"/>
-    <w:lsdException w:name="Medium List 1 Accent 1" w:semiHidden="0" w:uiPriority="65" w:unhideWhenUsed="0"/>
-    <w:lsdException w:name="Revision" w:unhideWhenUsed="0"/>
-    <w:lsdException w:name="List Paragraph" w:semiHidden="0" w:uiPriority="34" w:unhideWhenUsed="0" w:qFormat="1"/>
-    <w:lsdException w:name="Quote" w:semiHidden="0" w:uiPriority="29" w:unhideWhenUsed="0" w:qFormat="1"/>
-    <w:lsdException w:name="Intense Quote" w:semiHidden="0" w:uiPriority="30" w:unhideWhenUsed="0" w:qFormat="1"/>
-    <w:lsdException w:name="Medium List 2 Accent 1" w:semiHidden="0" w:uiPriority="66" w:unhideWhenUsed="0"/>
-    <w:lsdException w:name="Medium Grid 1 Accent 1" w:semiHidden="0" w:uiPriority="67" w:unhideWhenUsed="0"/>
-    <w:lsdException w:name="Medium Grid 2 Accent 1" w:semiHidden="0" w:uiPriority="68" w:unhideWhenUsed="0"/>
-    <w:lsdException w:name="Medium Grid 3 Accent 1" w:semiHidden="0" w:uiPriority="69" w:unhideWhenUsed="0"/>
-    <w:lsdException w:name="Dark List Accent 1" w:semiHidden="0" w:uiPriority="70" w:unhideWhenUsed="0"/>
-    <w:lsdException w:name="Colorful Shading Accent 1" w:semiHidden="0" w:uiPriority="71" w:unhideWhenUsed="0"/>
-    <w:lsdException w:name="Colorful List Accent 1" w:semiHidden="0" w:uiPriority="72" w:unhideWhenUsed="0"/>
-    <w:lsdException w:name="Colorful Grid Accent 1" w:semiHidden="0" w:uiPriority="73" w:unhideWhenUsed="0"/>
-    <w:lsdException w:name="Light Shading Accent 2" w:semiHidden="0" w:uiPriority="60" w:unhideWhenUsed="0"/>
-    <w:lsdException w:name="Light List Accent 2" w:semiHidden="0" w:uiPriority="61" w:unhideWhenUsed="0"/>
-    <w:lsdException w:name="Light Grid Accent 2" w:semiHidden="0" w:uiPriority="62" w:unhideWhenUsed="0"/>
-    <w:lsdException w:name="Medium Shading 1 Accent 2" w:semiHidden="0" w:uiPriority="63" w:unhideWhenUsed="0"/>
-    <w:lsdException w:name="Medium Shading 2 Accent 2" w:semiHidden="0" w:uiPriority="64" w:unhideWhenUsed="0"/>
-    <w:lsdException w:name="Medium List 1 Accent 2" w:semiHidden="0" w:uiPriority="65" w:unhideWhenUsed="0"/>
-    <w:lsdException w:name="Medium List 2 Accent 2" w:semiHidden="0" w:uiPriority="66" w:unhideWhenUsed="0"/>
-    <w:lsdException w:name="Medium Grid 1 Accent 2" w:semiHidden="0" w:uiPriority="67" w:unhideWhenUsed="0"/>
-    <w:lsdException w:name="Medium Grid 2 Accent 2" w:semiHidden="0" w:uiPriority="68" w:unhideWhenUsed="0"/>
-    <w:lsdException w:name="Medium Grid 3 Accent 2" w:semiHidden="0" w:uiPriority="69" w:unhideWhenUsed="0"/>
-    <w:lsdException w:name="Dark List Accent 2" w:semiHidden="0" w:uiPriority="70" w:unhideWhenUsed="0"/>
-    <w:lsdException w:name="Colorful Shading Accent 2" w:semiHidden="0" w:uiPriority="71" w:unhideWhenUsed="0"/>
-    <w:lsdException w:name="Colorful List Accent 2" w:semiHidden="0" w:uiPriority="72" w:unhideWhenUsed="0"/>
-    <w:lsdException w:name="Colorful Grid Accent 2" w:semiHidden="0" w:uiPriority="73" w:unhideWhenUsed="0"/>
-    <w:lsdException w:name="Light Shading Accent 3" w:semiHidden="0" w:uiPriority="60" w:unhideWhenUsed="0"/>
-    <w:lsdException w:name="Light List Accent 3" w:semiHidden="0" w:uiPriority="61" w:unhideWhenUsed="0"/>
-    <w:lsdException w:name="Light Grid Accent 3" w:semiHidden="0" w:uiPriority="62" w:unhideWhenUsed="0"/>
-    <w:lsdException w:name="Medium Shading 1 Accent 3" w:semiHidden="0" w:uiPriority="63" w:unhideWhenUsed="0"/>
-    <w:lsdException w:name="Medium Shading 2 Accent 3" w:semiHidden="0" w:uiPriority="64" w:unhideWhenUsed="0"/>
-    <w:lsdException w:name="Medium List 1 Accent 3" w:semiHidden="0" w:uiPriority="65" w:unhideWhenUsed="0"/>
-    <w:lsdException w:name="Medium List 2 Accent 3" w:semiHidden="0" w:uiPriority="66" w:unhideWhenUsed="0"/>
-    <w:lsdException w:name="Medium Grid 1 Accent 3" w:semiHidden="0" w:uiPriority="67" w:unhideWhenUsed="0"/>
-    <w:lsdException w:name="Medium Grid 2 Accent 3" w:semiHidden="0" w:uiPriority="68" w:unhideWhenUsed="0"/>
-    <w:lsdException w:name="Medium Grid 3 Accent 3" w:semiHidden="0" w:uiPriority="69" w:unhideWhenUsed="0"/>
-    <w:lsdException w:name="Dark List Accent 3" w:semiHidden="0" w:uiPriority="70" w:unhideWhenUsed="0"/>
-    <w:lsdException w:name="Colorful Shading Accent 3" w:semiHidden="0" w:uiPriority="71" w:unhideWhenUsed="0"/>
-    <w:lsdException w:name="Colorful List Accent 3" w:semiHidden="0" w:uiPriority="72" w:unhideWhenUsed="0"/>
-    <w:lsdException w:name="Colorful Grid Accent 3" w:semiHidden="0" w:uiPriority="73" w:unhideWhenUsed="0"/>
-    <w:lsdException w:name="Light Shading Accent 4" w:semiHidden="0" w:uiPriority="60" w:unhideWhenUsed="0"/>
-    <w:lsdException w:name="Light List Accent 4" w:semiHidden="0" w:uiPriority="61" w:unhideWhenUsed="0"/>
-    <w:lsdException w:name="Light Grid Accent 4" w:semiHidden="0" w:uiPriority="62" w:unhideWhenUsed="0"/>
-    <w:lsdException w:name="Medium Shading 1 Accent 4" w:semiHidden="0" w:uiPriority="63" w:unhideWhenUsed="0"/>
-    <w:lsdException w:name="Medium Shading 2 Accent 4" w:semiHidden="0" w:uiPriority="64" w:unhideWhenUsed="0"/>
-    <w:lsdException w:name="Medium List 1 Accent 4" w:semiHidden="0" w:uiPriority="65" w:unhideWhenUsed="0"/>
-    <w:lsdException w:name="Medium List 2 Accent 4" w:semiHidden="0" w:uiPriority="66" w:unhideWhenUsed="0"/>
-    <w:lsdException w:name="Medium Grid 1 Accent 4" w:semiHidden="0" w:uiPriority="67" w:unhideWhenUsed="0"/>
-    <w:lsdException w:name="Medium Grid 2 Accent 4" w:semiHidden="0" w:uiPriority="68" w:unhideWhenUsed="0"/>
-    <w:lsdException w:name="Medium Grid 3 Accent 4" w:semiHidden="0" w:uiPriority="69" w:unhideWhenUsed="0"/>
-    <w:lsdException w:name="Dark List Accent 4" w:semiHidden="0" w:uiPriority="70" w:unhideWhenUsed="0"/>
-    <w:lsdException w:name="Colorful Shading Accent 4" w:semiHidden="0" w:uiPriority="71" w:unhideWhenUsed="0"/>
-    <w:lsdException w:name="Colorful List Accent 4" w:semiHidden="0" w:uiPriority="72" w:unhideWhenUsed="0"/>
-    <w:lsdException w:name="Colorful Grid Accent 4" w:semiHidden="0" w:uiPriority="73" w:unhideWhenUsed="0"/>
-    <w:lsdException w:name="Light Shading Accent 5" w:semiHidden="0" w:uiPriority="60" w:unhideWhenUsed="0"/>
-    <w:lsdException w:name="Light List Accent 5" w:semiHidden="0" w:uiPriority="61" w:unhideWhenUsed="0"/>
-    <w:lsdException w:name="Light Grid Accent 5" w:semiHidden="0" w:uiPriority="62" w:unhideWhenUsed="0"/>
-    <w:lsdException w:name="Medium Shading 1 Accent 5" w:semiHidden="0" w:uiPriority="63" w:unhideWhenUsed="0"/>
-    <w:lsdException w:name="Medium Shading 2 Accent 5" w:semiHidden="0" w:uiPriority="64" w:unhideWhenUsed="0"/>
-    <w:lsdException w:name="Medium List 1 Accent 5" w:semiHidden="0" w:uiPriority="65" w:unhideWhenUsed="0"/>
-    <w:lsdException w:name="Medium List 2 Accent 5" w:semiHidden="0" w:uiPriority="66" w:unhideWhenUsed="0"/>
-    <w:lsdException w:name="Medium Grid 1 Accent 5" w:semiHidden="0" w:uiPriority="67" w:unhideWhenUsed="0"/>
-    <w:lsdException w:name="Medium Grid 2 Accent 5" w:semiHidden="0" w:uiPriority="68" w:unhideWhenUsed="0"/>
-    <w:lsdException w:name="Medium Grid 3 Accent 5" w:semiHidden="0" w:uiPriority="69" w:unhideWhenUsed="0"/>
-    <w:lsdException w:name="Dark List Accent 5" w:semiHidden="0" w:uiPriority="70" w:unhideWhenUsed="0"/>
-    <w:lsdException w:name="Colorful Shading Accent 5" w:semiHidden="0" w:uiPriority="71" w:unhideWhenUsed="0"/>
-    <w:lsdException w:name="Colorful List Accent 5" w:semiHidden="0" w:uiPriority="72" w:unhideWhenUsed="0"/>
-    <w:lsdException w:name="Colorful Grid Accent 5" w:semiHidden="0" w:uiPriority="73" w:unhideWhenUsed="0"/>
-    <w:lsdException w:name="Light Shading Accent 6" w:semiHidden="0" w:uiPriority="60" w:unhideWhenUsed="0"/>
-    <w:lsdException w:name="Light List Accent 6" w:semiHidden="0" w:uiPriority="61" w:unhideWhenUsed="0"/>
-    <w:lsdException w:name="Light Grid Accent 6" w:semiHidden="0" w:uiPriority="62" w:unhideWhenUsed="0"/>
-    <w:lsdException w:name="Medium Shading 1 Accent 6" w:semiHidden="0" w:uiPriority="63" w:unhideWhenUsed="0"/>
-    <w:lsdException w:name="Medium Shading 2 Accent 6" w:semiHidden="0" w:uiPriority="64" w:unhideWhenUsed="0"/>
-    <w:lsdException w:name="Medium List 1 Accent 6" w:semiHidden="0" w:uiPriority="65" w:unhideWhenUsed="0"/>
-    <w:lsdException w:name="Medium List 2 Accent 6" w:semiHidden="0" w:uiPriority="66" w:unhideWhenUsed="0"/>
-    <w:lsdException w:name="Medium Grid 1 Accent 6" w:semiHidden="0" w:uiPriority="67" w:unhideWhenUsed="0"/>
-    <w:lsdException w:name="Medium Grid 2 Accent 6" w:semiHidden="0" w:uiPriority="68" w:unhideWhenUsed="0"/>
-    <w:lsdException w:name="Medium Grid 3 Accent 6" w:semiHidden="0" w:uiPriority="69" w:unhideWhenUsed="0"/>
-    <w:lsdException w:name="Dark List Accent 6" w:semiHidden="0" w:uiPriority="70" w:unhideWhenUsed="0"/>
-    <w:lsdException w:name="Colorful Shading Accent 6" w:semiHidden="0" w:uiPriority="71" w:unhideWhenUsed="0"/>
-    <w:lsdException w:name="Colorful List Accent 6" w:semiHidden="0" w:uiPriority="72" w:unhideWhenUsed="0"/>
-    <w:lsdException w:name="Colorful Grid Accent 6" w:semiHidden="0" w:uiPriority="73" w:unhideWhenUsed="0"/>
-    <w:lsdException w:name="Subtle Emphasis" w:semiHidden="0" w:uiPriority="19" w:unhideWhenUsed="0" w:qFormat="1"/>
-    <w:lsdException w:name="Intense Emphasis" w:semiHidden="0" w:uiPriority="21" w:unhideWhenUsed="0" w:qFormat="1"/>
-    <w:lsdException w:name="Subtle Reference" w:semiHidden="0" w:uiPriority="31" w:unhideWhenUsed="0" w:qFormat="1"/>
-    <w:lsdException w:name="Intense Reference" w:semiHidden="0" w:uiPriority="32" w:unhideWhenUsed="0" w:qFormat="1"/>
-    <w:lsdException w:name="Book Title" w:semiHidden="0" w:uiPriority="33" w:unhideWhenUsed="0" w:qFormat="1"/>
-    <w:lsdException w:name="Bibliography" w:uiPriority="37"/>
-    <w:lsdException w:name="TOC Heading" w:uiPriority="39" w:qFormat="1"/>
+  <w:latentStyles w:defLockedState="0" w:defUIPriority="99" w:defSemiHidden="0" w:defUnhideWhenUsed="0" w:defQFormat="0" w:count="376">
+    <w:lsdException w:name="Normal" w:uiPriority="0" w:qFormat="1"/>
+    <w:lsdException w:name="heading 1" w:uiPriority="9" w:qFormat="1"/>
+    <w:lsdException w:name="heading 2" w:semiHidden="1" w:uiPriority="9" w:unhideWhenUsed="1" w:qFormat="1"/>
+    <w:lsdException w:name="heading 3" w:semiHidden="1" w:uiPriority="9" w:unhideWhenUsed="1" w:qFormat="1"/>
+    <w:lsdException w:name="heading 4" w:semiHidden="1" w:uiPriority="9" w:unhideWhenUsed="1" w:qFormat="1"/>
+    <w:lsdException w:name="heading 5" w:semiHidden="1" w:uiPriority="9" w:unhideWhenUsed="1" w:qFormat="1"/>
+    <w:lsdException w:name="heading 6" w:semiHidden="1" w:uiPriority="9" w:unhideWhenUsed="1" w:qFormat="1"/>
+    <w:lsdException w:name="heading 7" w:semiHidden="1" w:uiPriority="9" w:unhideWhenUsed="1" w:qFormat="1"/>
+    <w:lsdException w:name="heading 8" w:semiHidden="1" w:uiPriority="9" w:unhideWhenUsed="1" w:qFormat="1"/>
+    <w:lsdException w:name="heading 9" w:semiHidden="1" w:uiPriority="9" w:unhideWhenUsed="1" w:qFormat="1"/>
+    <w:lsdException w:name="index 1" w:semiHidden="1" w:unhideWhenUsed="1"/>
+    <w:lsdException w:name="index 2" w:semiHidden="1" w:unhideWhenUsed="1"/>
+    <w:lsdException w:name="index 3" w:semiHidden="1" w:unhideWhenUsed="1"/>
+    <w:lsdException w:name="index 4" w:semiHidden="1" w:unhideWhenUsed="1"/>
+    <w:lsdException w:name="index 5" w:semiHidden="1" w:unhideWhenUsed="1"/>
+    <w:lsdException w:name="index 6" w:semiHidden="1" w:unhideWhenUsed="1"/>
+    <w:lsdException w:name="index 7" w:semiHidden="1" w:unhideWhenUsed="1"/>
+    <w:lsdException w:name="index 8" w:semiHidden="1" w:unhideWhenUsed="1"/>
+    <w:lsdException w:name="index 9" w:semiHidden="1" w:unhideWhenUsed="1"/>
+    <w:lsdException w:name="toc 1" w:semiHidden="1" w:uiPriority="39" w:unhideWhenUsed="1"/>
+    <w:lsdException w:name="toc 2" w:semiHidden="1" w:uiPriority="39" w:unhideWhenUsed="1"/>
+    <w:lsdException w:name="toc 3" w:semiHidden="1" w:uiPriority="39" w:unhideWhenUsed="1"/>
+    <w:lsdException w:name="toc 4" w:semiHidden="1" w:uiPriority="39" w:unhideWhenUsed="1"/>
+    <w:lsdException w:name="toc 5" w:semiHidden="1" w:uiPriority="39" w:unhideWhenUsed="1"/>
+    <w:lsdException w:name="toc 6" w:semiHidden="1" w:uiPriority="39" w:unhideWhenUsed="1"/>
+    <w:lsdException w:name="toc 7" w:semiHidden="1" w:uiPriority="39" w:unhideWhenUsed="1"/>
+    <w:lsdException w:name="toc 8" w:semiHidden="1" w:uiPriority="39" w:unhideWhenUsed="1"/>
+    <w:lsdException w:name="toc 9" w:semiHidden="1" w:uiPriority="39" w:unhideWhenUsed="1"/>
+    <w:lsdException w:name="Normal Indent" w:semiHidden="1" w:unhideWhenUsed="1"/>
+    <w:lsdException w:name="footnote text" w:semiHidden="1" w:unhideWhenUsed="1"/>
+    <w:lsdException w:name="annotation text" w:semiHidden="1" w:unhideWhenUsed="1"/>
+    <w:lsdException w:name="header" w:semiHidden="1" w:unhideWhenUsed="1"/>
+    <w:lsdException w:name="footer" w:semiHidden="1" w:unhideWhenUsed="1"/>
+    <w:lsdException w:name="index heading" w:semiHidden="1" w:unhideWhenUsed="1"/>
+    <w:lsdException w:name="caption" w:semiHidden="1" w:uiPriority="35" w:unhideWhenUsed="1" w:qFormat="1"/>
+    <w:lsdException w:name="table of figures" w:semiHidden="1" w:unhideWhenUsed="1"/>
+    <w:lsdException w:name="envelope address" w:semiHidden="1" w:unhideWhenUsed="1"/>
+    <w:lsdException w:name="envelope return" w:semiHidden="1" w:unhideWhenUsed="1"/>
+    <w:lsdException w:name="footnote reference" w:semiHidden="1" w:unhideWhenUsed="1"/>
+    <w:lsdException w:name="annotation reference" w:semiHidden="1" w:unhideWhenUsed="1"/>
+    <w:lsdException w:name="line number" w:semiHidden="1" w:unhideWhenUsed="1"/>
+    <w:lsdException w:name="page number" w:semiHidden="1" w:unhideWhenUsed="1"/>
+    <w:lsdException w:name="endnote reference" w:semiHidden="1" w:unhideWhenUsed="1"/>
+    <w:lsdException w:name="endnote text" w:semiHidden="1" w:unhideWhenUsed="1"/>
+    <w:lsdException w:name="table of authorities" w:semiHidden="1" w:unhideWhenUsed="1"/>
+    <w:lsdException w:name="macro" w:semiHidden="1" w:unhideWhenUsed="1"/>
+    <w:lsdException w:name="toa heading" w:semiHidden="1" w:unhideWhenUsed="1"/>
+    <w:lsdException w:name="List" w:semiHidden="1" w:unhideWhenUsed="1"/>
+    <w:lsdException w:name="List Bullet" w:semiHidden="1" w:unhideWhenUsed="1"/>
+    <w:lsdException w:name="List Number" w:semiHidden="1" w:unhideWhenUsed="1"/>
+    <w:lsdException w:name="List 2" w:semiHidden="1" w:unhideWhenUsed="1"/>
+    <w:lsdException w:name="List 3" w:semiHidden="1" w:unhideWhenUsed="1"/>
+    <w:lsdException w:name="List 4" w:semiHidden="1" w:unhideWhenUsed="1"/>
+    <w:lsdException w:name="List 5" w:semiHidden="1" w:unhideWhenUsed="1"/>
+    <w:lsdException w:name="List Bullet 2" w:semiHidden="1" w:unhideWhenUsed="1"/>
+    <w:lsdException w:name="List Bullet 3" w:semiHidden="1" w:unhideWhenUsed="1"/>
+    <w:lsdException w:name="List Bullet 4" w:semiHidden="1" w:unhideWhenUsed="1"/>
+    <w:lsdException w:name="List Bullet 5" w:semiHidden="1" w:unhideWhenUsed="1"/>
+    <w:lsdException w:name="List Number 2" w:semiHidden="1" w:unhideWhenUsed="1"/>
+    <w:lsdException w:name="List Number 3" w:semiHidden="1" w:unhideWhenUsed="1"/>
+    <w:lsdException w:name="List Number 4" w:semiHidden="1" w:unhideWhenUsed="1"/>
+    <w:lsdException w:name="List Number 5" w:semiHidden="1" w:unhideWhenUsed="1"/>
+    <w:lsdException w:name="Title" w:uiPriority="10" w:qFormat="1"/>
+    <w:lsdException w:name="Closing" w:semiHidden="1" w:unhideWhenUsed="1"/>
+    <w:lsdException w:name="Signature" w:semiHidden="1" w:unhideWhenUsed="1"/>
+    <w:lsdException w:name="Default Paragraph Font" w:semiHidden="1" w:uiPriority="1" w:unhideWhenUsed="1"/>
+    <w:lsdException w:name="Body Text" w:semiHidden="1" w:unhideWhenUsed="1"/>
+    <w:lsdException w:name="Body Text Indent" w:semiHidden="1" w:unhideWhenUsed="1"/>
+    <w:lsdException w:name="List Continue" w:semiHidden="1" w:unhideWhenUsed="1"/>
+    <w:lsdException w:name="List Continue 2" w:semiHidden="1" w:unhideWhenUsed="1"/>
+    <w:lsdException w:name="List Continue 3" w:semiHidden="1" w:unhideWhenUsed="1"/>
+    <w:lsdException w:name="List Continue 4" w:semiHidden="1" w:unhideWhenUsed="1"/>
+    <w:lsdException w:name="List Continue 5" w:semiHidden="1" w:unhideWhenUsed="1"/>
+    <w:lsdException w:name="Message Header" w:semiHidden="1" w:unhideWhenUsed="1"/>
+    <w:lsdException w:name="Subtitle" w:uiPriority="11" w:qFormat="1"/>
+    <w:lsdException w:name="Salutation" w:semiHidden="1" w:unhideWhenUsed="1"/>
+    <w:lsdException w:name="Date" w:semiHidden="1" w:unhideWhenUsed="1"/>
+    <w:lsdException w:name="Body Text First Indent" w:semiHidden="1" w:unhideWhenUsed="1"/>
+    <w:lsdException w:name="Body Text First Indent 2" w:semiHidden="1" w:unhideWhenUsed="1"/>
+    <w:lsdException w:name="Note Heading" w:semiHidden="1" w:unhideWhenUsed="1"/>
+    <w:lsdException w:name="Body Text 2" w:semiHidden="1" w:unhideWhenUsed="1"/>
+    <w:lsdException w:name="Body Text 3" w:semiHidden="1" w:unhideWhenUsed="1"/>
+    <w:lsdException w:name="Body Text Indent 2" w:semiHidden="1" w:unhideWhenUsed="1"/>
+    <w:lsdException w:name="Body Text Indent 3" w:semiHidden="1" w:unhideWhenUsed="1"/>
+    <w:lsdException w:name="Block Text" w:semiHidden="1" w:unhideWhenUsed="1"/>
+    <w:lsdException w:name="Hyperlink" w:semiHidden="1" w:unhideWhenUsed="1"/>
+    <w:lsdException w:name="FollowedHyperlink" w:semiHidden="1" w:unhideWhenUsed="1"/>
+    <w:lsdException w:name="Strong" w:uiPriority="22" w:qFormat="1"/>
+    <w:lsdException w:name="Emphasis" w:uiPriority="20" w:qFormat="1"/>
+    <w:lsdException w:name="Document Map" w:semiHidden="1" w:unhideWhenUsed="1"/>
+    <w:lsdException w:name="Plain Text" w:semiHidden="1" w:unhideWhenUsed="1"/>
+    <w:lsdException w:name="E-mail Signature" w:semiHidden="1" w:unhideWhenUsed="1"/>
+    <w:lsdException w:name="HTML Top of Form" w:semiHidden="1" w:unhideWhenUsed="1"/>
+    <w:lsdException w:name="HTML Bottom of Form" w:semiHidden="1" w:unhideWhenUsed="1"/>
+    <w:lsdException w:name="Normal (Web)" w:semiHidden="1" w:unhideWhenUsed="1"/>
+    <w:lsdException w:name="HTML Acronym" w:semiHidden="1" w:unhideWhenUsed="1"/>
+    <w:lsdException w:name="HTML Address" w:semiHidden="1" w:unhideWhenUsed="1"/>
+    <w:lsdException w:name="HTML Cite" w:semiHidden="1" w:unhideWhenUsed="1"/>
+    <w:lsdException w:name="HTML Code" w:semiHidden="1" w:unhideWhenUsed="1"/>
+    <w:lsdException w:name="HTML Definition" w:semiHidden="1" w:unhideWhenUsed="1"/>
+    <w:lsdException w:name="HTML Keyboard" w:semiHidden="1" w:unhideWhenUsed="1"/>
+    <w:lsdException w:name="HTML Preformatted" w:semiHidden="1" w:unhideWhenUsed="1"/>
+    <w:lsdException w:name="HTML Sample" w:semiHidden="1" w:unhideWhenUsed="1"/>
+    <w:lsdException w:name="HTML Typewriter" w:semiHidden="1" w:unhideWhenUsed="1"/>
+    <w:lsdException w:name="HTML Variable" w:semiHidden="1" w:unhideWhenUsed="1"/>
+    <w:lsdException w:name="Normal Table" w:semiHidden="1" w:unhideWhenUsed="1"/>
+    <w:lsdException w:name="annotation subject" w:semiHidden="1" w:unhideWhenUsed="1"/>
+    <w:lsdException w:name="No List" w:semiHidden="1" w:unhideWhenUsed="1"/>
+    <w:lsdException w:name="Outline List 1" w:semiHidden="1" w:unhideWhenUsed="1"/>
+    <w:lsdException w:name="Outline List 2" w:semiHidden="1" w:unhideWhenUsed="1"/>
+    <w:lsdException w:name="Outline List 3" w:semiHidden="1" w:unhideWhenUsed="1"/>
+    <w:lsdException w:name="Table Simple 1" w:semiHidden="1" w:unhideWhenUsed="1"/>
+    <w:lsdException w:name="Table Simple 2" w:semiHidden="1" w:unhideWhenUsed="1"/>
+    <w:lsdException w:name="Table Simple 3" w:semiHidden="1" w:unhideWhenUsed="1"/>
+    <w:lsdException w:name="Table Classic 1" w:semiHidden="1" w:unhideWhenUsed="1"/>
+    <w:lsdException w:name="Table Classic 2" w:semiHidden="1" w:unhideWhenUsed="1"/>
+    <w:lsdException w:name="Table Classic 3" w:semiHidden="1" w:unhideWhenUsed="1"/>
+    <w:lsdException w:name="Table Classic 4" w:semiHidden="1" w:unhideWhenUsed="1"/>
+    <w:lsdException w:name="Table Colorful 1" w:semiHidden="1" w:unhideWhenUsed="1"/>
+    <w:lsdException w:name="Table Colorful 2" w:semiHidden="1" w:unhideWhenUsed="1"/>
+    <w:lsdException w:name="Table Colorful 3" w:semiHidden="1" w:unhideWhenUsed="1"/>
+    <w:lsdException w:name="Table Columns 1" w:semiHidden="1" w:unhideWhenUsed="1"/>
+    <w:lsdException w:name="Table Columns 2" w:semiHidden="1" w:unhideWhenUsed="1"/>
+    <w:lsdException w:name="Table Columns 3" w:semiHidden="1" w:unhideWhenUsed="1"/>
+    <w:lsdException w:name="Table Columns 4" w:semiHidden="1" w:unhideWhenUsed="1"/>
+    <w:lsdException w:name="Table Columns 5" w:semiHidden="1" w:unhideWhenUsed="1"/>
+    <w:lsdException w:name="Table Grid 1" w:semiHidden="1" w:unhideWhenUsed="1"/>
+    <w:lsdException w:name="Table Grid 2" w:semiHidden="1" w:unhideWhenUsed="1"/>
+    <w:lsdException w:name="Table Grid 3" w:semiHidden="1" w:unhideWhenUsed="1"/>
+    <w:lsdException w:name="Table Grid 4" w:semiHidden="1" w:unhideWhenUsed="1"/>
+    <w:lsdException w:name="Table Grid 5" w:semiHidden="1" w:unhideWhenUsed="1"/>
+    <w:lsdException w:name="Table Grid 6" w:semiHidden="1" w:unhideWhenUsed="1"/>
+    <w:lsdException w:name="Table Grid 7" w:semiHidden="1" w:unhideWhenUsed="1"/>
+    <w:lsdException w:name="Table Grid 8" w:semiHidden="1" w:unhideWhenUsed="1"/>
+    <w:lsdException w:name="Table List 1" w:semiHidden="1" w:unhideWhenUsed="1"/>
+    <w:lsdException w:name="Table List 2" w:semiHidden="1" w:unhideWhenUsed="1"/>
+    <w:lsdException w:name="Table List 3" w:semiHidden="1" w:unhideWhenUsed="1"/>
+    <w:lsdException w:name="Table List 4" w:semiHidden="1" w:unhideWhenUsed="1"/>
+    <w:lsdException w:name="Table List 5" w:semiHidden="1" w:unhideWhenUsed="1"/>
+    <w:lsdException w:name="Table List 6" w:semiHidden="1" w:unhideWhenUsed="1"/>
+    <w:lsdException w:name="Table List 7" w:semiHidden="1" w:unhideWhenUsed="1"/>
+    <w:lsdException w:name="Table List 8" w:semiHidden="1" w:unhideWhenUsed="1"/>
+    <w:lsdException w:name="Table 3D effects 1" w:semiHidden="1" w:unhideWhenUsed="1"/>
+    <w:lsdException w:name="Table 3D effects 2" w:semiHidden="1" w:unhideWhenUsed="1"/>
+    <w:lsdException w:name="Table 3D effects 3" w:semiHidden="1" w:unhideWhenUsed="1"/>
+    <w:lsdException w:name="Table Contemporary" w:semiHidden="1" w:unhideWhenUsed="1"/>
+    <w:lsdException w:name="Table Elegant" w:semiHidden="1" w:unhideWhenUsed="1"/>
+    <w:lsdException w:name="Table Professional" w:semiHidden="1" w:unhideWhenUsed="1"/>
+    <w:lsdException w:name="Table Subtle 1" w:semiHidden="1" w:unhideWhenUsed="1"/>
+    <w:lsdException w:name="Table Subtle 2" w:semiHidden="1" w:unhideWhenUsed="1"/>
+    <w:lsdException w:name="Table Web 1" w:semiHidden="1" w:unhideWhenUsed="1"/>
+    <w:lsdException w:name="Table Web 2" w:semiHidden="1" w:unhideWhenUsed="1"/>
+    <w:lsdException w:name="Table Web 3" w:semiHidden="1" w:unhideWhenUsed="1"/>
+    <w:lsdException w:name="Balloon Text" w:semiHidden="1" w:unhideWhenUsed="1"/>
+    <w:lsdException w:name="Table Grid" w:semiHidden="1" w:uiPriority="59" w:unhideWhenUsed="1"/>
+    <w:lsdException w:name="Table Theme" w:semiHidden="1" w:unhideWhenUsed="1"/>
+    <w:lsdException w:name="Placeholder Text" w:semiHidden="1"/>
+    <w:lsdException w:name="No Spacing" w:uiPriority="1" w:qFormat="1"/>
+    <w:lsdException w:name="Light Shading" w:uiPriority="60"/>
+    <w:lsdException w:name="Light List" w:uiPriority="61"/>
+    <w:lsdException w:name="Light Grid" w:uiPriority="62"/>
+    <w:lsdException w:name="Medium Shading 1" w:uiPriority="63"/>
+    <w:lsdException w:name="Medium Shading 2" w:uiPriority="64"/>
+    <w:lsdException w:name="Medium List 1" w:uiPriority="65"/>
+    <w:lsdException w:name="Medium List 2" w:uiPriority="66"/>
+    <w:lsdException w:name="Medium Grid 1" w:uiPriority="67"/>
+    <w:lsdException w:name="Medium Grid 2" w:uiPriority="68"/>
+    <w:lsdException w:name="Medium Grid 3" w:uiPriority="69"/>
+    <w:lsdException w:name="Dark List" w:uiPriority="70"/>
+    <w:lsdException w:name="Colorful Shading" w:uiPriority="71"/>
+    <w:lsdException w:name="Colorful List" w:uiPriority="72"/>
+    <w:lsdException w:name="Colorful Grid" w:uiPriority="73"/>
+    <w:lsdException w:name="Light Shading Accent 1" w:uiPriority="60"/>
+    <w:lsdException w:name="Light List Accent 1" w:uiPriority="61"/>
+    <w:lsdException w:name="Light Grid Accent 1" w:uiPriority="62"/>
+    <w:lsdException w:name="Medium Shading 1 Accent 1" w:uiPriority="63"/>
+    <w:lsdException w:name="Medium Shading 2 Accent 1" w:uiPriority="64"/>
+    <w:lsdException w:name="Medium List 1 Accent 1" w:uiPriority="65"/>
+    <w:lsdException w:name="Revision" w:semiHidden="1"/>
+    <w:lsdException w:name="List Paragraph" w:uiPriority="34" w:qFormat="1"/>
+    <w:lsdException w:name="Quote" w:uiPriority="29" w:qFormat="1"/>
+    <w:lsdException w:name="Intense Quote" w:uiPriority="30" w:qFormat="1"/>
+    <w:lsdException w:name="Medium List 2 Accent 1" w:uiPriority="66"/>
+    <w:lsdException w:name="Medium Grid 1 Accent 1" w:uiPriority="67"/>
+    <w:lsdException w:name="Medium Grid 2 Accent 1" w:uiPriority="68"/>
+    <w:lsdException w:name="Medium Grid 3 Accent 1" w:uiPriority="69"/>
+    <w:lsdException w:name="Dark List Accent 1" w:uiPriority="70"/>
+    <w:lsdException w:name="Colorful Shading Accent 1" w:uiPriority="71"/>
+    <w:lsdException w:name="Colorful List Accent 1" w:uiPriority="72"/>
+    <w:lsdException w:name="Colorful Grid Accent 1" w:uiPriority="73"/>
+    <w:lsdException w:name="Light Shading Accent 2" w:uiPriority="60"/>
+    <w:lsdException w:name="Light List Accent 2" w:uiPriority="61"/>
+    <w:lsdException w:name="Light Grid Accent 2" w:uiPriority="62"/>
+    <w:lsdException w:name="Medium Shading 1 Accent 2" w:uiPriority="63"/>
+    <w:lsdException w:name="Medium Shading 2 Accent 2" w:uiPriority="64"/>
+    <w:lsdException w:name="Medium List 1 Accent 2" w:uiPriority="65"/>
+    <w:lsdException w:name="Medium List 2 Accent 2" w:uiPriority="66"/>
+    <w:lsdException w:name="Medium Grid 1 Accent 2" w:uiPriority="67"/>
+    <w:lsdException w:name="Medium Grid 2 Accent 2" w:uiPriority="68"/>
+    <w:lsdException w:name="Medium Grid 3 Accent 2" w:uiPriority="69"/>
+    <w:lsdException w:name="Dark List Accent 2" w:uiPriority="70"/>
+    <w:lsdException w:name="Colorful Shading Accent 2" w:uiPriority="71"/>
+    <w:lsdException w:name="Colorful List Accent 2" w:uiPriority="72"/>
+    <w:lsdException w:name="Colorful Grid Accent 2" w:uiPriority="73"/>
+    <w:lsdException w:name="Light Shading Accent 3" w:uiPriority="60"/>
+    <w:lsdException w:name="Light List Accent 3" w:uiPriority="61"/>
+    <w:lsdException w:name="Light Grid Accent 3" w:uiPriority="62"/>
+    <w:lsdException w:name="Medium Shading 1 Accent 3" w:uiPriority="63"/>
+    <w:lsdException w:name="Medium Shading 2 Accent 3" w:uiPriority="64"/>
+    <w:lsdException w:name="Medium List 1 Accent 3" w:uiPriority="65"/>
+    <w:lsdException w:name="Medium List 2 Accent 3" w:uiPriority="66"/>
+    <w:lsdException w:name="Medium Grid 1 Accent 3" w:uiPriority="67"/>
+    <w:lsdException w:name="Medium Grid 2 Accent 3" w:uiPriority="68"/>
+    <w:lsdException w:name="Medium Grid 3 Accent 3" w:uiPriority="69"/>
+    <w:lsdException w:name="Dark List Accent 3" w:uiPriority="70"/>
+    <w:lsdException w:name="Colorful Shading Accent 3" w:uiPriority="71"/>
+    <w:lsdException w:name="Colorful List Accent 3" w:uiPriority="72"/>
+    <w:lsdException w:name="Colorful Grid Accent 3" w:uiPriority="73"/>
+    <w:lsdException w:name="Light Shading Accent 4" w:uiPriority="60"/>
+    <w:lsdException w:name="Light List Accent 4" w:uiPriority="61"/>
+    <w:lsdException w:name="Light Grid Accent 4" w:uiPriority="62"/>
+    <w:lsdException w:name="Medium Shading 1 Accent 4" w:uiPriority="63"/>
+    <w:lsdException w:name="Medium Shading 2 Accent 4" w:uiPriority="64"/>
+    <w:lsdException w:name="Medium List 1 Accent 4" w:uiPriority="65"/>
+    <w:lsdException w:name="Medium List 2 Accent 4" w:uiPriority="66"/>
+    <w:lsdException w:name="Medium Grid 1 Accent 4" w:uiPriority="67"/>
+    <w:lsdException w:name="Medium Grid 2 Accent 4" w:uiPriority="68"/>
+    <w:lsdException w:name="Medium Grid 3 Accent 4" w:uiPriority="69"/>
+    <w:lsdException w:name="Dark List Accent 4" w:uiPriority="70"/>
+    <w:lsdException w:name="Colorful Shading Accent 4" w:uiPriority="71"/>
+    <w:lsdException w:name="Colorful List Accent 4" w:uiPriority="72"/>
+    <w:lsdException w:name="Colorful Grid Accent 4" w:uiPriority="73"/>
+    <w:lsdException w:name="Light Shading Accent 5" w:uiPriority="60"/>
+    <w:lsdException w:name="Light List Accent 5" w:uiPriority="61"/>
+    <w:lsdException w:name="Light Grid Accent 5" w:uiPriority="62"/>
+    <w:lsdException w:name="Medium Shading 1 Accent 5" w:uiPriority="63"/>
+    <w:lsdException w:name="Medium Shading 2 Accent 5" w:uiPriority="64"/>
+    <w:lsdException w:name="Medium List 1 Accent 5" w:uiPriority="65"/>
+    <w:lsdException w:name="Medium List 2 Accent 5" w:uiPriority="66"/>
+    <w:lsdException w:name="Medium Grid 1 Accent 5" w:uiPriority="67"/>
+    <w:lsdException w:name="Medium Grid 2 Accent 5" w:uiPriority="68"/>
+    <w:lsdException w:name="Medium Grid 3 Accent 5" w:uiPriority="69"/>
+    <w:lsdException w:name="Dark List Accent 5" w:uiPriority="70"/>
+    <w:lsdException w:name="Colorful Shading Accent 5" w:uiPriority="71"/>
+    <w:lsdException w:name="Colorful List Accent 5" w:uiPriority="72"/>
+    <w:lsdException w:name="Colorful Grid Accent 5" w:uiPriority="73"/>
+    <w:lsdException w:name="Light Shading Accent 6" w:uiPriority="60"/>
+    <w:lsdException w:name="Light List Accent 6" w:uiPriority="61"/>
+    <w:lsdException w:name="Light Grid Accent 6" w:uiPriority="62"/>
+    <w:lsdException w:name="Medium Shading 1 Accent 6" w:uiPriority="63"/>
+    <w:lsdException w:name="Medium Shading 2 Accent 6" w:uiPriority="64"/>
+    <w:lsdException w:name="Medium List 1 Accent 6" w:uiPriority="65"/>
+    <w:lsdException w:name="Medium List 2 Accent 6" w:uiPriority="66"/>
+    <w:lsdException w:name="Medium Grid 1 Accent 6" w:uiPriority="67"/>
+    <w:lsdException w:name="Medium Grid 2 Accent 6" w:uiPriority="68"/>
+    <w:lsdException w:name="Medium Grid 3 Accent 6" w:uiPriority="69"/>
+    <w:lsdException w:name="Dark List Accent 6" w:uiPriority="70"/>
+    <w:lsdException w:name="Colorful Shading Accent 6" w:uiPriority="71"/>
+    <w:lsdException w:name="Colorful List Accent 6" w:uiPriority="72"/>
+    <w:lsdException w:name="Colorful Grid Accent 6" w:uiPriority="73"/>
+    <w:lsdException w:name="Subtle Emphasis" w:uiPriority="19" w:qFormat="1"/>
+    <w:lsdException w:name="Intense Emphasis" w:uiPriority="21" w:qFormat="1"/>
+    <w:lsdException w:name="Subtle Reference" w:uiPriority="31" w:qFormat="1"/>
+    <w:lsdException w:name="Intense Reference" w:uiPriority="32" w:qFormat="1"/>
+    <w:lsdException w:name="Book Title" w:uiPriority="33" w:qFormat="1"/>
+    <w:lsdException w:name="Bibliography" w:semiHidden="1" w:uiPriority="37" w:unhideWhenUsed="1"/>
+    <w:lsdException w:name="TOC Heading" w:semiHidden="1" w:uiPriority="39" w:unhideWhenUsed="1" w:qFormat="1"/>
+    <w:lsdException w:name="Plain Table 1" w:uiPriority="41"/>
+    <w:lsdException w:name="Plain Table 2" w:uiPriority="42"/>
+    <w:lsdException w:name="Plain Table 3" w:uiPriority="43"/>
+    <w:lsdException w:name="Plain Table 4" w:uiPriority="44"/>
+    <w:lsdException w:name="Plain Table 5" w:uiPriority="45"/>
+    <w:lsdException w:name="Grid Table Light" w:uiPriority="40"/>
+    <w:lsdException w:name="Grid Table 1 Light" w:uiPriority="46"/>
+    <w:lsdException w:name="Grid Table 2" w:uiPriority="47"/>
+    <w:lsdException w:name="Grid Table 3" w:uiPriority="48"/>
+    <w:lsdException w:name="Grid Table 4" w:uiPriority="49"/>
+    <w:lsdException w:name="Grid Table 5 Dark" w:uiPriority="50"/>
+    <w:lsdException w:name="Grid Table 6 Colorful" w:uiPriority="51"/>
+    <w:lsdException w:name="Grid Table 7 Colorful" w:uiPriority="52"/>
+    <w:lsdException w:name="Grid Table 1 Light Accent 1" w:uiPriority="46"/>
+    <w:lsdException w:name="Grid Table 2 Accent 1" w:uiPriority="47"/>
+    <w:lsdException w:name="Grid Table 3 Accent 1" w:uiPriority="48"/>
+    <w:lsdException w:name="Grid Table 4 Accent 1" w:uiPriority="49"/>
+    <w:lsdException w:name="Grid Table 5 Dark Accent 1" w:uiPriority="50"/>
+    <w:lsdException w:name="Grid Table 6 Colorful Accent 1" w:uiPriority="51"/>
+    <w:lsdException w:name="Grid Table 7 Colorful Accent 1" w:uiPriority="52"/>
+    <w:lsdException w:name="Grid Table 1 Light Accent 2" w:uiPriority="46"/>
+    <w:lsdException w:name="Grid Table 2 Accent 2" w:uiPriority="47"/>
+    <w:lsdException w:name="Grid Table 3 Accent 2" w:uiPriority="48"/>
+    <w:lsdException w:name="Grid Table 4 Accent 2" w:uiPriority="49"/>
+    <w:lsdException w:name="Grid Table 5 Dark Accent 2" w:uiPriority="50"/>
+    <w:lsdException w:name="Grid Table 6 Colorful Accent 2" w:uiPriority="51"/>
+    <w:lsdException w:name="Grid Table 7 Colorful Accent 2" w:uiPriority="52"/>
+    <w:lsdException w:name="Grid Table 1 Light Accent 3" w:uiPriority="46"/>
+    <w:lsdException w:name="Grid Table 2 Accent 3" w:uiPriority="47"/>
+    <w:lsdException w:name="Grid Table 3 Accent 3" w:uiPriority="48"/>
+    <w:lsdException w:name="Grid Table 4 Accent 3" w:uiPriority="49"/>
+    <w:lsdException w:name="Grid Table 5 Dark Accent 3" w:uiPriority="50"/>
+    <w:lsdException w:name="Grid Table 6 Colorful Accent 3" w:uiPriority="51"/>
+    <w:lsdException w:name="Grid Table 7 Colorful Accent 3" w:uiPriority="52"/>
+    <w:lsdException w:name="Grid Table 1 Light Accent 4" w:uiPriority="46"/>
+    <w:lsdException w:name="Grid Table 2 Accent 4" w:uiPriority="47"/>
+    <w:lsdException w:name="Grid Table 3 Accent 4" w:uiPriority="48"/>
+    <w:lsdException w:name="Grid Table 4 Accent 4" w:uiPriority="49"/>
+    <w:lsdException w:name="Grid Table 5 Dark Accent 4" w:uiPriority="50"/>
+    <w:lsdException w:name="Grid Table 6 Colorful Accent 4" w:uiPriority="51"/>
+    <w:lsdException w:name="Grid Table 7 Colorful Accent 4" w:uiPriority="52"/>
+    <w:lsdException w:name="Grid Table 1 Light Accent 5" w:uiPriority="46"/>
+    <w:lsdException w:name="Grid Table 2 Accent 5" w:uiPriority="47"/>
+    <w:lsdException w:name="Grid Table 3 Accent 5" w:uiPriority="48"/>
+    <w:lsdException w:name="Grid Table 4 Accent 5" w:uiPriority="49"/>
+    <w:lsdException w:name="Grid Table 5 Dark Accent 5" w:uiPriority="50"/>
+    <w:lsdException w:name="Grid Table 6 Colorful Accent 5" w:uiPriority="51"/>
+    <w:lsdException w:name="Grid Table 7 Colorful Accent 5" w:uiPriority="52"/>
+    <w:lsdException w:name="Grid Table 1 Light Accent 6" w:uiPriority="46"/>
+    <w:lsdException w:name="Grid Table 2 Accent 6" w:uiPriority="47"/>
+    <w:lsdException w:name="Grid Table 3 Accent 6" w:uiPriority="48"/>
+    <w:lsdException w:name="Grid Table 4 Accent 6" w:uiPriority="49"/>
+    <w:lsdException w:name="Grid Table 5 Dark Accent 6" w:uiPriority="50"/>
+    <w:lsdException w:name="Grid Table 6 Colorful Accent 6" w:uiPriority="51"/>
+    <w:lsdException w:name="Grid Table 7 Colorful Accent 6" w:uiPriority="52"/>
+    <w:lsdException w:name="List Table 1 Light" w:uiPriority="46"/>
+    <w:lsdException w:name="List Table 2" w:uiPriority="47"/>
+    <w:lsdException w:name="List Table 3" w:uiPriority="48"/>
+    <w:lsdException w:name="List Table 4" w:uiPriority="49"/>
+    <w:lsdException w:name="List Table 5 Dark" w:uiPriority="50"/>
+    <w:lsdException w:name="List Table 6 Colorful" w:uiPriority="51"/>
+    <w:lsdException w:name="List Table 7 Colorful" w:uiPriority="52"/>
+    <w:lsdException w:name="List Table 1 Light Accent 1" w:uiPriority="46"/>
+    <w:lsdException w:name="List Table 2 Accent 1" w:uiPriority="47"/>
+    <w:lsdException w:name="List Table 3 Accent 1" w:uiPriority="48"/>
+    <w:lsdException w:name="List Table 4 Accent 1" w:uiPriority="49"/>
+    <w:lsdException w:name="List Table 5 Dark Accent 1" w:uiPriority="50"/>
+    <w:lsdException w:name="List Table 6 Colorful Accent 1" w:uiPriority="51"/>
+    <w:lsdException w:name="List Table 7 Colorful Accent 1" w:uiPriority="52"/>
+    <w:lsdException w:name="List Table 1 Light Accent 2" w:uiPriority="46"/>
+    <w:lsdException w:name="List Table 2 Accent 2" w:uiPriority="47"/>
+    <w:lsdException w:name="List Table 3 Accent 2" w:uiPriority="48"/>
+    <w:lsdException w:name="List Table 4 Accent 2" w:uiPriority="49"/>
+    <w:lsdException w:name="List Table 5 Dark Accent 2" w:uiPriority="50"/>
+    <w:lsdException w:name="List Table 6 Colorful Accent 2" w:uiPriority="51"/>
+    <w:lsdException w:name="List Table 7 Colorful Accent 2" w:uiPriority="52"/>
+    <w:lsdException w:name="List Table 1 Light Accent 3" w:uiPriority="46"/>
+    <w:lsdException w:name="List Table 2 Accent 3" w:uiPriority="47"/>
+    <w:lsdException w:name="List Table 3 Accent 3" w:uiPriority="48"/>
+    <w:lsdException w:name="List Table 4 Accent 3" w:uiPriority="49"/>
+    <w:lsdException w:name="List Table 5 Dark Accent 3" w:uiPriority="50"/>
+    <w:lsdException w:name="List Table 6 Colorful Accent 3" w:uiPriority="51"/>
+    <w:lsdException w:name="List Table 7 Colorful Accent 3" w:uiPriority="52"/>
+    <w:lsdException w:name="List Table 1 Light Accent 4" w:uiPriority="46"/>
+    <w:lsdException w:name="List Table 2 Accent 4" w:uiPriority="47"/>
+    <w:lsdException w:name="List Table 3 Accent 4" w:uiPriority="48"/>
+    <w:lsdException w:name="List Table 4 Accent 4" w:uiPriority="49"/>
+    <w:lsdException w:name="List Table 5 Dark Accent 4" w:uiPriority="50"/>
+    <w:lsdException w:name="List Table 6 Colorful Accent 4" w:uiPriority="51"/>
+    <w:lsdException w:name="List Table 7 Colorful Accent 4" w:uiPriority="52"/>
+    <w:lsdException w:name="List Table 1 Light Accent 5" w:uiPriority="46"/>
+    <w:lsdException w:name="List Table 2 Accent 5" w:uiPriority="47"/>
+    <w:lsdException w:name="List Table 3 Accent 5" w:uiPriority="48"/>
+    <w:lsdException w:name="List Table 4 Accent 5" w:uiPriority="49"/>
+    <w:lsdException w:name="List Table 5 Dark Accent 5" w:uiPriority="50"/>
+    <w:lsdException w:name="List Table 6 Colorful Accent 5" w:uiPriority="51"/>
+    <w:lsdException w:name="List Table 7 Colorful Accent 5" w:uiPriority="52"/>
+    <w:lsdException w:name="List Table 1 Light Accent 6" w:uiPriority="46"/>
+    <w:lsdException w:name="List Table 2 Accent 6" w:uiPriority="47"/>
+    <w:lsdException w:name="List Table 3 Accent 6" w:uiPriority="48"/>
+    <w:lsdException w:name="List Table 4 Accent 6" w:uiPriority="49"/>
+    <w:lsdException w:name="List Table 5 Dark Accent 6" w:uiPriority="50"/>
+    <w:lsdException w:name="List Table 6 Colorful Accent 6" w:uiPriority="51"/>
+    <w:lsdException w:name="List Table 7 Colorful Accent 6" w:uiPriority="52"/>
+    <w:lsdException w:name="Mention" w:semiHidden="1" w:unhideWhenUsed="1"/>
+    <w:lsdException w:name="Smart Hyperlink" w:semiHidden="1" w:unhideWhenUsed="1"/>
+    <w:lsdException w:name="Hashtag" w:semiHidden="1" w:unhideWhenUsed="1"/>
+    <w:lsdException w:name="Unresolved Mention" w:semiHidden="1" w:unhideWhenUsed="1"/>
+    <w:lsdException w:name="Smart Link" w:semiHidden="1" w:unhideWhenUsed="1"/>
   </w:latentStyles>
   <w:style w:type="paragraph" w:default="1" w:styleId="Normal">
     <w:name w:val="Normal"/>
@@ -909,265 +1396,103 @@
       <w:spacing w:after="0" w:line="240" w:lineRule="auto"/>
     </w:pPr>
   </w:style>
-</w:styles>
-</file>
-
-<file path=word/stylesWithEffects.xml><?xml version="1.0" encoding="utf-8"?>
-<w:styles xmlns:wpc="http://schemas.microsoft.com/office/word/2010/wordprocessingCanvas" xmlns:mc="http://schemas.openxmlformats.org/markup-compatibility/2006" xmlns:o="urn:schemas-microsoft-com:office:office" xmlns:r="http://schemas.openxmlformats.org/officeDocument/2006/relationships" xmlns:m="http://schemas.openxmlformats.org/officeDocument/2006/math" xmlns:v="urn:schemas-microsoft-com:vml" xmlns:wp14="http://schemas.microsoft.com/office/word/2010/wordprocessingDrawing" xmlns:wp="http://schemas.openxmlformats.org/drawingml/2006/wordprocessingDrawing" xmlns:w10="urn:schemas-microsoft-com:office:word" xmlns:w="http://schemas.openxmlformats.org/wordprocessingml/2006/main" xmlns:w14="http://schemas.microsoft.com/office/word/2010/wordml" xmlns:wpg="http://schemas.microsoft.com/office/word/2010/wordprocessingGroup" xmlns:wpi="http://schemas.microsoft.com/office/word/2010/wordprocessingInk" xmlns:wne="http://schemas.microsoft.com/office/word/2006/wordml" xmlns:wps="http://schemas.microsoft.com/office/word/2010/wordprocessingShape" mc:Ignorable="w14 wp14">
-  <w:docDefaults>
-    <w:rPrDefault>
-      <w:rPr>
-        <w:rFonts w:asciiTheme="minorHAnsi" w:eastAsiaTheme="minorHAnsi" w:hAnsiTheme="minorHAnsi" w:cstheme="minorBidi"/>
-        <w:sz w:val="22"/>
-        <w:szCs w:val="22"/>
-        <w:lang w:val="en-IN" w:eastAsia="en-US" w:bidi="ar-SA"/>
-      </w:rPr>
-    </w:rPrDefault>
-    <w:pPrDefault>
-      <w:pPr>
-        <w:spacing w:after="200" w:line="276" w:lineRule="auto"/>
-      </w:pPr>
-    </w:pPrDefault>
-  </w:docDefaults>
-  <w:latentStyles w:defLockedState="0" w:defUIPriority="99" w:defSemiHidden="1" w:defUnhideWhenUsed="1" w:defQFormat="0" w:count="267">
-    <w:lsdException w:name="Normal" w:semiHidden="0" w:uiPriority="0" w:unhideWhenUsed="0" w:qFormat="1"/>
-    <w:lsdException w:name="heading 1" w:semiHidden="0" w:uiPriority="9" w:unhideWhenUsed="0" w:qFormat="1"/>
-    <w:lsdException w:name="heading 2" w:uiPriority="9" w:qFormat="1"/>
-    <w:lsdException w:name="heading 3" w:uiPriority="9" w:qFormat="1"/>
-    <w:lsdException w:name="heading 4" w:uiPriority="9" w:qFormat="1"/>
-    <w:lsdException w:name="heading 5" w:uiPriority="9" w:qFormat="1"/>
-    <w:lsdException w:name="heading 6" w:uiPriority="9" w:qFormat="1"/>
-    <w:lsdException w:name="heading 7" w:uiPriority="9" w:qFormat="1"/>
-    <w:lsdException w:name="heading 8" w:uiPriority="9" w:qFormat="1"/>
-    <w:lsdException w:name="heading 9" w:uiPriority="9" w:qFormat="1"/>
-    <w:lsdException w:name="toc 1" w:uiPriority="39"/>
-    <w:lsdException w:name="toc 2" w:uiPriority="39"/>
-    <w:lsdException w:name="toc 3" w:uiPriority="39"/>
-    <w:lsdException w:name="toc 4" w:uiPriority="39"/>
-    <w:lsdException w:name="toc 5" w:uiPriority="39"/>
-    <w:lsdException w:name="toc 6" w:uiPriority="39"/>
-    <w:lsdException w:name="toc 7" w:uiPriority="39"/>
-    <w:lsdException w:name="toc 8" w:uiPriority="39"/>
-    <w:lsdException w:name="toc 9" w:uiPriority="39"/>
-    <w:lsdException w:name="caption" w:uiPriority="35" w:qFormat="1"/>
-    <w:lsdException w:name="Title" w:semiHidden="0" w:uiPriority="10" w:unhideWhenUsed="0" w:qFormat="1"/>
-    <w:lsdException w:name="Default Paragraph Font" w:uiPriority="1"/>
-    <w:lsdException w:name="Subtitle" w:semiHidden="0" w:uiPriority="11" w:unhideWhenUsed="0" w:qFormat="1"/>
-    <w:lsdException w:name="Strong" w:semiHidden="0" w:uiPriority="22" w:unhideWhenUsed="0" w:qFormat="1"/>
-    <w:lsdException w:name="Emphasis" w:semiHidden="0" w:uiPriority="20" w:unhideWhenUsed="0" w:qFormat="1"/>
-    <w:lsdException w:name="Table Grid" w:semiHidden="0" w:uiPriority="59" w:unhideWhenUsed="0"/>
-    <w:lsdException w:name="Placeholder Text" w:unhideWhenUsed="0"/>
-    <w:lsdException w:name="No Spacing" w:semiHidden="0" w:uiPriority="1" w:unhideWhenUsed="0" w:qFormat="1"/>
-    <w:lsdException w:name="Light Shading" w:semiHidden="0" w:uiPriority="60" w:unhideWhenUsed="0"/>
-    <w:lsdException w:name="Light List" w:semiHidden="0" w:uiPriority="61" w:unhideWhenUsed="0"/>
-    <w:lsdException w:name="Light Grid" w:semiHidden="0" w:uiPriority="62" w:unhideWhenUsed="0"/>
-    <w:lsdException w:name="Medium Shading 1" w:semiHidden="0" w:uiPriority="63" w:unhideWhenUsed="0"/>
-    <w:lsdException w:name="Medium Shading 2" w:semiHidden="0" w:uiPriority="64" w:unhideWhenUsed="0"/>
-    <w:lsdException w:name="Medium List 1" w:semiHidden="0" w:uiPriority="65" w:unhideWhenUsed="0"/>
-    <w:lsdException w:name="Medium List 2" w:semiHidden="0" w:uiPriority="66" w:unhideWhenUsed="0"/>
-    <w:lsdException w:name="Medium Grid 1" w:semiHidden="0" w:uiPriority="67" w:unhideWhenUsed="0"/>
-    <w:lsdException w:name="Medium Grid 2" w:semiHidden="0" w:uiPriority="68" w:unhideWhenUsed="0"/>
-    <w:lsdException w:name="Medium Grid 3" w:semiHidden="0" w:uiPriority="69" w:unhideWhenUsed="0"/>
-    <w:lsdException w:name="Dark List" w:semiHidden="0" w:uiPriority="70" w:unhideWhenUsed="0"/>
-    <w:lsdException w:name="Colorful Shading" w:semiHidden="0" w:uiPriority="71" w:unhideWhenUsed="0"/>
-    <w:lsdException w:name="Colorful List" w:semiHidden="0" w:uiPriority="72" w:unhideWhenUsed="0"/>
-    <w:lsdException w:name="Colorful Grid" w:semiHidden="0" w:uiPriority="73" w:unhideWhenUsed="0"/>
-    <w:lsdException w:name="Light Shading Accent 1" w:semiHidden="0" w:uiPriority="60" w:unhideWhenUsed="0"/>
-    <w:lsdException w:name="Light List Accent 1" w:semiHidden="0" w:uiPriority="61" w:unhideWhenUsed="0"/>
-    <w:lsdException w:name="Light Grid Accent 1" w:semiHidden="0" w:uiPriority="62" w:unhideWhenUsed="0"/>
-    <w:lsdException w:name="Medium Shading 1 Accent 1" w:semiHidden="0" w:uiPriority="63" w:unhideWhenUsed="0"/>
-    <w:lsdException w:name="Medium Shading 2 Accent 1" w:semiHidden="0" w:uiPriority="64" w:unhideWhenUsed="0"/>
-    <w:lsdException w:name="Medium List 1 Accent 1" w:semiHidden="0" w:uiPriority="65" w:unhideWhenUsed="0"/>
-    <w:lsdException w:name="Revision" w:unhideWhenUsed="0"/>
-    <w:lsdException w:name="List Paragraph" w:semiHidden="0" w:uiPriority="34" w:unhideWhenUsed="0" w:qFormat="1"/>
-    <w:lsdException w:name="Quote" w:semiHidden="0" w:uiPriority="29" w:unhideWhenUsed="0" w:qFormat="1"/>
-    <w:lsdException w:name="Intense Quote" w:semiHidden="0" w:uiPriority="30" w:unhideWhenUsed="0" w:qFormat="1"/>
-    <w:lsdException w:name="Medium List 2 Accent 1" w:semiHidden="0" w:uiPriority="66" w:unhideWhenUsed="0"/>
-    <w:lsdException w:name="Medium Grid 1 Accent 1" w:semiHidden="0" w:uiPriority="67" w:unhideWhenUsed="0"/>
-    <w:lsdException w:name="Medium Grid 2 Accent 1" w:semiHidden="0" w:uiPriority="68" w:unhideWhenUsed="0"/>
-    <w:lsdException w:name="Medium Grid 3 Accent 1" w:semiHidden="0" w:uiPriority="69" w:unhideWhenUsed="0"/>
-    <w:lsdException w:name="Dark List Accent 1" w:semiHidden="0" w:uiPriority="70" w:unhideWhenUsed="0"/>
-    <w:lsdException w:name="Colorful Shading Accent 1" w:semiHidden="0" w:uiPriority="71" w:unhideWhenUsed="0"/>
-    <w:lsdException w:name="Colorful List Accent 1" w:semiHidden="0" w:uiPriority="72" w:unhideWhenUsed="0"/>
-    <w:lsdException w:name="Colorful Grid Accent 1" w:semiHidden="0" w:uiPriority="73" w:unhideWhenUsed="0"/>
-    <w:lsdException w:name="Light Shading Accent 2" w:semiHidden="0" w:uiPriority="60" w:unhideWhenUsed="0"/>
-    <w:lsdException w:name="Light List Accent 2" w:semiHidden="0" w:uiPriority="61" w:unhideWhenUsed="0"/>
-    <w:lsdException w:name="Light Grid Accent 2" w:semiHidden="0" w:uiPriority="62" w:unhideWhenUsed="0"/>
-    <w:lsdException w:name="Medium Shading 1 Accent 2" w:semiHidden="0" w:uiPriority="63" w:unhideWhenUsed="0"/>
-    <w:lsdException w:name="Medium Shading 2 Accent 2" w:semiHidden="0" w:uiPriority="64" w:unhideWhenUsed="0"/>
-    <w:lsdException w:name="Medium List 1 Accent 2" w:semiHidden="0" w:uiPriority="65" w:unhideWhenUsed="0"/>
-    <w:lsdException w:name="Medium List 2 Accent 2" w:semiHidden="0" w:uiPriority="66" w:unhideWhenUsed="0"/>
-    <w:lsdException w:name="Medium Grid 1 Accent 2" w:semiHidden="0" w:uiPriority="67" w:unhideWhenUsed="0"/>
-    <w:lsdException w:name="Medium Grid 2 Accent 2" w:semiHidden="0" w:uiPriority="68" w:unhideWhenUsed="0"/>
-    <w:lsdException w:name="Medium Grid 3 Accent 2" w:semiHidden="0" w:uiPriority="69" w:unhideWhenUsed="0"/>
-    <w:lsdException w:name="Dark List Accent 2" w:semiHidden="0" w:uiPriority="70" w:unhideWhenUsed="0"/>
-    <w:lsdException w:name="Colorful Shading Accent 2" w:semiHidden="0" w:uiPriority="71" w:unhideWhenUsed="0"/>
-    <w:lsdException w:name="Colorful List Accent 2" w:semiHidden="0" w:uiPriority="72" w:unhideWhenUsed="0"/>
-    <w:lsdException w:name="Colorful Grid Accent 2" w:semiHidden="0" w:uiPriority="73" w:unhideWhenUsed="0"/>
-    <w:lsdException w:name="Light Shading Accent 3" w:semiHidden="0" w:uiPriority="60" w:unhideWhenUsed="0"/>
-    <w:lsdException w:name="Light List Accent 3" w:semiHidden="0" w:uiPriority="61" w:unhideWhenUsed="0"/>
-    <w:lsdException w:name="Light Grid Accent 3" w:semiHidden="0" w:uiPriority="62" w:unhideWhenUsed="0"/>
-    <w:lsdException w:name="Medium Shading 1 Accent 3" w:semiHidden="0" w:uiPriority="63" w:unhideWhenUsed="0"/>
-    <w:lsdException w:name="Medium Shading 2 Accent 3" w:semiHidden="0" w:uiPriority="64" w:unhideWhenUsed="0"/>
-    <w:lsdException w:name="Medium List 1 Accent 3" w:semiHidden="0" w:uiPriority="65" w:unhideWhenUsed="0"/>
-    <w:lsdException w:name="Medium List 2 Accent 3" w:semiHidden="0" w:uiPriority="66" w:unhideWhenUsed="0"/>
-    <w:lsdException w:name="Medium Grid 1 Accent 3" w:semiHidden="0" w:uiPriority="67" w:unhideWhenUsed="0"/>
-    <w:lsdException w:name="Medium Grid 2 Accent 3" w:semiHidden="0" w:uiPriority="68" w:unhideWhenUsed="0"/>
-    <w:lsdException w:name="Medium Grid 3 Accent 3" w:semiHidden="0" w:uiPriority="69" w:unhideWhenUsed="0"/>
-    <w:lsdException w:name="Dark List Accent 3" w:semiHidden="0" w:uiPriority="70" w:unhideWhenUsed="0"/>
-    <w:lsdException w:name="Colorful Shading Accent 3" w:semiHidden="0" w:uiPriority="71" w:unhideWhenUsed="0"/>
-    <w:lsdException w:name="Colorful List Accent 3" w:semiHidden="0" w:uiPriority="72" w:unhideWhenUsed="0"/>
-    <w:lsdException w:name="Colorful Grid Accent 3" w:semiHidden="0" w:uiPriority="73" w:unhideWhenUsed="0"/>
-    <w:lsdException w:name="Light Shading Accent 4" w:semiHidden="0" w:uiPriority="60" w:unhideWhenUsed="0"/>
-    <w:lsdException w:name="Light List Accent 4" w:semiHidden="0" w:uiPriority="61" w:unhideWhenUsed="0"/>
-    <w:lsdException w:name="Light Grid Accent 4" w:semiHidden="0" w:uiPriority="62" w:unhideWhenUsed="0"/>
-    <w:lsdException w:name="Medium Shading 1 Accent 4" w:semiHidden="0" w:uiPriority="63" w:unhideWhenUsed="0"/>
-    <w:lsdException w:name="Medium Shading 2 Accent 4" w:semiHidden="0" w:uiPriority="64" w:unhideWhenUsed="0"/>
-    <w:lsdException w:name="Medium List 1 Accent 4" w:semiHidden="0" w:uiPriority="65" w:unhideWhenUsed="0"/>
-    <w:lsdException w:name="Medium List 2 Accent 4" w:semiHidden="0" w:uiPriority="66" w:unhideWhenUsed="0"/>
-    <w:lsdException w:name="Medium Grid 1 Accent 4" w:semiHidden="0" w:uiPriority="67" w:unhideWhenUsed="0"/>
-    <w:lsdException w:name="Medium Grid 2 Accent 4" w:semiHidden="0" w:uiPriority="68" w:unhideWhenUsed="0"/>
-    <w:lsdException w:name="Medium Grid 3 Accent 4" w:semiHidden="0" w:uiPriority="69" w:unhideWhenUsed="0"/>
-    <w:lsdException w:name="Dark List Accent 4" w:semiHidden="0" w:uiPriority="70" w:unhideWhenUsed="0"/>
-    <w:lsdException w:name="Colorful Shading Accent 4" w:semiHidden="0" w:uiPriority="71" w:unhideWhenUsed="0"/>
-    <w:lsdException w:name="Colorful List Accent 4" w:semiHidden="0" w:uiPriority="72" w:unhideWhenUsed="0"/>
-    <w:lsdException w:name="Colorful Grid Accent 4" w:semiHidden="0" w:uiPriority="73" w:unhideWhenUsed="0"/>
-    <w:lsdException w:name="Light Shading Accent 5" w:semiHidden="0" w:uiPriority="60" w:unhideWhenUsed="0"/>
-    <w:lsdException w:name="Light List Accent 5" w:semiHidden="0" w:uiPriority="61" w:unhideWhenUsed="0"/>
-    <w:lsdException w:name="Light Grid Accent 5" w:semiHidden="0" w:uiPriority="62" w:unhideWhenUsed="0"/>
-    <w:lsdException w:name="Medium Shading 1 Accent 5" w:semiHidden="0" w:uiPriority="63" w:unhideWhenUsed="0"/>
-    <w:lsdException w:name="Medium Shading 2 Accent 5" w:semiHidden="0" w:uiPriority="64" w:unhideWhenUsed="0"/>
-    <w:lsdException w:name="Medium List 1 Accent 5" w:semiHidden="0" w:uiPriority="65" w:unhideWhenUsed="0"/>
-    <w:lsdException w:name="Medium List 2 Accent 5" w:semiHidden="0" w:uiPriority="66" w:unhideWhenUsed="0"/>
-    <w:lsdException w:name="Medium Grid 1 Accent 5" w:semiHidden="0" w:uiPriority="67" w:unhideWhenUsed="0"/>
-    <w:lsdException w:name="Medium Grid 2 Accent 5" w:semiHidden="0" w:uiPriority="68" w:unhideWhenUsed="0"/>
-    <w:lsdException w:name="Medium Grid 3 Accent 5" w:semiHidden="0" w:uiPriority="69" w:unhideWhenUsed="0"/>
-    <w:lsdException w:name="Dark List Accent 5" w:semiHidden="0" w:uiPriority="70" w:unhideWhenUsed="0"/>
-    <w:lsdException w:name="Colorful Shading Accent 5" w:semiHidden="0" w:uiPriority="71" w:unhideWhenUsed="0"/>
-    <w:lsdException w:name="Colorful List Accent 5" w:semiHidden="0" w:uiPriority="72" w:unhideWhenUsed="0"/>
-    <w:lsdException w:name="Colorful Grid Accent 5" w:semiHidden="0" w:uiPriority="73" w:unhideWhenUsed="0"/>
-    <w:lsdException w:name="Light Shading Accent 6" w:semiHidden="0" w:uiPriority="60" w:unhideWhenUsed="0"/>
-    <w:lsdException w:name="Light List Accent 6" w:semiHidden="0" w:uiPriority="61" w:unhideWhenUsed="0"/>
-    <w:lsdException w:name="Light Grid Accent 6" w:semiHidden="0" w:uiPriority="62" w:unhideWhenUsed="0"/>
-    <w:lsdException w:name="Medium Shading 1 Accent 6" w:semiHidden="0" w:uiPriority="63" w:unhideWhenUsed="0"/>
-    <w:lsdException w:name="Medium Shading 2 Accent 6" w:semiHidden="0" w:uiPriority="64" w:unhideWhenUsed="0"/>
-    <w:lsdException w:name="Medium List 1 Accent 6" w:semiHidden="0" w:uiPriority="65" w:unhideWhenUsed="0"/>
-    <w:lsdException w:name="Medium List 2 Accent 6" w:semiHidden="0" w:uiPriority="66" w:unhideWhenUsed="0"/>
-    <w:lsdException w:name="Medium Grid 1 Accent 6" w:semiHidden="0" w:uiPriority="67" w:unhideWhenUsed="0"/>
-    <w:lsdException w:name="Medium Grid 2 Accent 6" w:semiHidden="0" w:uiPriority="68" w:unhideWhenUsed="0"/>
-    <w:lsdException w:name="Medium Grid 3 Accent 6" w:semiHidden="0" w:uiPriority="69" w:unhideWhenUsed="0"/>
-    <w:lsdException w:name="Dark List Accent 6" w:semiHidden="0" w:uiPriority="70" w:unhideWhenUsed="0"/>
-    <w:lsdException w:name="Colorful Shading Accent 6" w:semiHidden="0" w:uiPriority="71" w:unhideWhenUsed="0"/>
-    <w:lsdException w:name="Colorful List Accent 6" w:semiHidden="0" w:uiPriority="72" w:unhideWhenUsed="0"/>
-    <w:lsdException w:name="Colorful Grid Accent 6" w:semiHidden="0" w:uiPriority="73" w:unhideWhenUsed="0"/>
-    <w:lsdException w:name="Subtle Emphasis" w:semiHidden="0" w:uiPriority="19" w:unhideWhenUsed="0" w:qFormat="1"/>
-    <w:lsdException w:name="Intense Emphasis" w:semiHidden="0" w:uiPriority="21" w:unhideWhenUsed="0" w:qFormat="1"/>
-    <w:lsdException w:name="Subtle Reference" w:semiHidden="0" w:uiPriority="31" w:unhideWhenUsed="0" w:qFormat="1"/>
-    <w:lsdException w:name="Intense Reference" w:semiHidden="0" w:uiPriority="32" w:unhideWhenUsed="0" w:qFormat="1"/>
-    <w:lsdException w:name="Book Title" w:semiHidden="0" w:uiPriority="33" w:unhideWhenUsed="0" w:qFormat="1"/>
-    <w:lsdException w:name="Bibliography" w:uiPriority="37"/>
-    <w:lsdException w:name="TOC Heading" w:uiPriority="39" w:qFormat="1"/>
-  </w:latentStyles>
-  <w:style w:type="paragraph" w:default="1" w:styleId="Normal">
-    <w:name w:val="Normal"/>
-    <w:qFormat/>
-  </w:style>
-  <w:style w:type="paragraph" w:styleId="Heading1">
-    <w:name w:val="heading 1"/>
-    <w:basedOn w:val="Normal"/>
-    <w:next w:val="Normal"/>
-    <w:link w:val="Heading1Char"/>
-    <w:uiPriority w:val="9"/>
-    <w:qFormat/>
-    <w:rsid w:val="004C10B3"/>
-    <w:pPr>
-      <w:keepNext/>
-      <w:keepLines/>
-      <w:spacing w:before="480" w:after="0"/>
-      <w:outlineLvl w:val="0"/>
-    </w:pPr>
-    <w:rPr>
-      <w:rFonts w:asciiTheme="majorHAnsi" w:eastAsiaTheme="majorEastAsia" w:hAnsiTheme="majorHAnsi" w:cstheme="majorBidi"/>
-      <w:b/>
-      <w:bCs/>
-      <w:color w:val="365F91" w:themeColor="accent1" w:themeShade="BF"/>
-      <w:sz w:val="28"/>
-      <w:szCs w:val="28"/>
-    </w:rPr>
-  </w:style>
-  <w:style w:type="character" w:default="1" w:styleId="DefaultParagraphFont">
-    <w:name w:val="Default Paragraph Font"/>
-    <w:uiPriority w:val="1"/>
-    <w:semiHidden/>
-    <w:unhideWhenUsed/>
-  </w:style>
-  <w:style w:type="table" w:default="1" w:styleId="TableNormal">
-    <w:name w:val="Normal Table"/>
-    <w:uiPriority w:val="99"/>
-    <w:semiHidden/>
-    <w:unhideWhenUsed/>
-    <w:tblPr>
-      <w:tblInd w:w="0" w:type="dxa"/>
-      <w:tblCellMar>
-        <w:top w:w="0" w:type="dxa"/>
-        <w:left w:w="108" w:type="dxa"/>
-        <w:bottom w:w="0" w:type="dxa"/>
-        <w:right w:w="108" w:type="dxa"/>
-      </w:tblCellMar>
-    </w:tblPr>
-  </w:style>
-  <w:style w:type="numbering" w:default="1" w:styleId="NoList">
-    <w:name w:val="No List"/>
-    <w:uiPriority w:val="99"/>
-    <w:semiHidden/>
-    <w:unhideWhenUsed/>
-  </w:style>
-  <w:style w:type="character" w:styleId="Hyperlink">
-    <w:name w:val="Hyperlink"/>
+  <w:style w:type="character" w:styleId="CommentReference">
+    <w:name w:val="annotation reference"/>
     <w:basedOn w:val="DefaultParagraphFont"/>
     <w:uiPriority w:val="99"/>
     <w:semiHidden/>
     <w:unhideWhenUsed/>
-    <w:rsid w:val="004C10B3"/>
+    <w:rsid w:val="00BF686F"/>
     <w:rPr>
-      <w:color w:val="0000FF"/>
-      <w:u w:val="single"/>
+      <w:sz w:val="16"/>
+      <w:szCs w:val="16"/>
     </w:rPr>
   </w:style>
-  <w:style w:type="character" w:customStyle="1" w:styleId="Heading1Char">
-    <w:name w:val="Heading 1 Char"/>
+  <w:style w:type="paragraph" w:styleId="CommentText">
+    <w:name w:val="annotation text"/>
+    <w:basedOn w:val="Normal"/>
+    <w:link w:val="CommentTextChar"/>
+    <w:uiPriority w:val="99"/>
+    <w:semiHidden/>
+    <w:unhideWhenUsed/>
+    <w:rsid w:val="00BF686F"/>
+    <w:pPr>
+      <w:spacing w:line="240" w:lineRule="auto"/>
+    </w:pPr>
+    <w:rPr>
+      <w:sz w:val="20"/>
+      <w:szCs w:val="20"/>
+    </w:rPr>
+  </w:style>
+  <w:style w:type="character" w:customStyle="1" w:styleId="CommentTextChar">
+    <w:name w:val="Comment Text Char"/>
     <w:basedOn w:val="DefaultParagraphFont"/>
-    <w:link w:val="Heading1"/>
-    <w:uiPriority w:val="9"/>
-    <w:rsid w:val="004C10B3"/>
+    <w:link w:val="CommentText"/>
+    <w:uiPriority w:val="99"/>
+    <w:semiHidden/>
+    <w:rsid w:val="00BF686F"/>
     <w:rPr>
-      <w:rFonts w:asciiTheme="majorHAnsi" w:eastAsiaTheme="majorEastAsia" w:hAnsiTheme="majorHAnsi" w:cstheme="majorBidi"/>
+      <w:sz w:val="20"/>
+      <w:szCs w:val="20"/>
+    </w:rPr>
+  </w:style>
+  <w:style w:type="paragraph" w:styleId="CommentSubject">
+    <w:name w:val="annotation subject"/>
+    <w:basedOn w:val="CommentText"/>
+    <w:next w:val="CommentText"/>
+    <w:link w:val="CommentSubjectChar"/>
+    <w:uiPriority w:val="99"/>
+    <w:semiHidden/>
+    <w:unhideWhenUsed/>
+    <w:rsid w:val="00BF686F"/>
+    <w:rPr>
       <w:b/>
       <w:bCs/>
-      <w:color w:val="365F91" w:themeColor="accent1" w:themeShade="BF"/>
-      <w:sz w:val="28"/>
-      <w:szCs w:val="28"/>
     </w:rPr>
   </w:style>
-  <w:style w:type="paragraph" w:styleId="ListParagraph">
-    <w:name w:val="List Paragraph"/>
+  <w:style w:type="character" w:customStyle="1" w:styleId="CommentSubjectChar">
+    <w:name w:val="Comment Subject Char"/>
+    <w:basedOn w:val="CommentTextChar"/>
+    <w:link w:val="CommentSubject"/>
+    <w:uiPriority w:val="99"/>
+    <w:semiHidden/>
+    <w:rsid w:val="00BF686F"/>
+    <w:rPr>
+      <w:b/>
+      <w:bCs/>
+      <w:sz w:val="20"/>
+      <w:szCs w:val="20"/>
+    </w:rPr>
+  </w:style>
+  <w:style w:type="paragraph" w:styleId="BalloonText">
+    <w:name w:val="Balloon Text"/>
     <w:basedOn w:val="Normal"/>
-    <w:uiPriority w:val="34"/>
-    <w:qFormat/>
-    <w:rsid w:val="004C7744"/>
-    <w:pPr>
-      <w:ind w:left="720"/>
-      <w:contextualSpacing/>
-    </w:pPr>
-  </w:style>
-  <w:style w:type="paragraph" w:styleId="NoSpacing">
-    <w:name w:val="No Spacing"/>
-    <w:uiPriority w:val="1"/>
-    <w:qFormat/>
-    <w:rsid w:val="00680011"/>
+    <w:link w:val="BalloonTextChar"/>
+    <w:uiPriority w:val="99"/>
+    <w:semiHidden/>
+    <w:unhideWhenUsed/>
+    <w:rsid w:val="00BF686F"/>
     <w:pPr>
       <w:spacing w:after="0" w:line="240" w:lineRule="auto"/>
     </w:pPr>
+    <w:rPr>
+      <w:rFonts w:ascii="Segoe UI" w:hAnsi="Segoe UI" w:cs="Segoe UI"/>
+      <w:sz w:val="18"/>
+      <w:szCs w:val="18"/>
+    </w:rPr>
+  </w:style>
+  <w:style w:type="character" w:customStyle="1" w:styleId="BalloonTextChar">
+    <w:name w:val="Balloon Text Char"/>
+    <w:basedOn w:val="DefaultParagraphFont"/>
+    <w:link w:val="BalloonText"/>
+    <w:uiPriority w:val="99"/>
+    <w:semiHidden/>
+    <w:rsid w:val="00BF686F"/>
+    <w:rPr>
+      <w:rFonts w:ascii="Segoe UI" w:hAnsi="Segoe UI" w:cs="Segoe UI"/>
+      <w:sz w:val="18"/>
+      <w:szCs w:val="18"/>
+    </w:rPr>
   </w:style>
 </w:styles>
 </file>

</xml_diff>